<commit_message>
revise design doc for aspectc++
</commit_message>
<xml_diff>
--- a/doc/designdocD1_yuan.docx
+++ b/doc/designdocD1_yuan.docx
@@ -4,19 +4,8 @@
   <w:body>
     <w:p>
       <w:pPr>
-        <w:pStyle w:val="a3"/>
-        <w:numPr>
-          <w:ilvl w:val="0"/>
-          <w:numId w:val="1"/>
-        </w:numPr>
-        <w:ind w:firstLineChars="0"/>
-      </w:pPr>
-      <w:r>
-        <w:rPr>
-          <w:rFonts w:hint="eastAsia"/>
-        </w:rPr>
-        <w:t>问题描述</w:t>
-      </w:r>
+        <w:pStyle w:val="1"/>
+      </w:pPr>
       <w:r>
         <w:t xml:space="preserve">Problem </w:t>
       </w:r>
@@ -32,7 +21,13 @@
         <w:t>In order to figure out the mapping relationship between the test cases and the functions in the source code of the target project, an approach is needed to statically or dynamically trace the execution of every func</w:t>
       </w:r>
       <w:r>
-        <w:t>tion and record</w:t>
+        <w:t xml:space="preserve">tion </w:t>
+      </w:r>
+      <w:r>
+        <w:t xml:space="preserve">(including inline function or virtual function etc.) </w:t>
+      </w:r>
+      <w:r>
+        <w:t>and record</w:t>
       </w:r>
       <w:r>
         <w:t xml:space="preserve"> it</w:t>
@@ -43,16 +38,8 @@
     </w:p>
     <w:p>
       <w:pPr>
-        <w:pStyle w:val="a3"/>
-        <w:numPr>
-          <w:ilvl w:val="0"/>
-          <w:numId w:val="1"/>
-        </w:numPr>
-        <w:ind w:firstLineChars="0"/>
-      </w:pPr>
-      <w:r>
-        <w:t>可用方案</w:t>
-      </w:r>
+        <w:pStyle w:val="1"/>
+      </w:pPr>
       <w:r>
         <w:t xml:space="preserve">Candidate </w:t>
       </w:r>
@@ -68,12 +55,7 @@
     </w:p>
     <w:p>
       <w:pPr>
-        <w:pStyle w:val="a3"/>
-        <w:numPr>
-          <w:ilvl w:val="1"/>
-          <w:numId w:val="1"/>
-        </w:numPr>
-        <w:ind w:firstLineChars="0"/>
+        <w:pStyle w:val="2"/>
       </w:pPr>
       <w:r>
         <w:t>AspectC++ (A</w:t>
@@ -100,6 +82,23 @@
     <w:p>
       <w:pPr>
         <w:ind w:firstLine="420"/>
+      </w:pPr>
+      <w:r>
+        <w:t>Aspect-oriented programming</w:t>
+      </w:r>
+      <w:r>
+        <w:t xml:space="preserve"> (AOP)</w:t>
+      </w:r>
+      <w:r>
+        <w:t xml:space="preserve"> allows modularizing cross-cutting concerns in a single module, an aspect. Aspects can modify existing classes, but most commonly they provide 'advice' that runs before, after, or around existing functionality.</w:t>
+      </w:r>
+    </w:p>
+    <w:p>
+      <w:pPr>
+        <w:ind w:firstLine="420"/>
+        <w:rPr>
+          <w:rFonts w:hint="eastAsia"/>
+        </w:rPr>
       </w:pPr>
       <w:r>
         <w:t>AspectC++</w:t>
@@ -119,10 +118,7 @@
         <w:t>)</w:t>
       </w:r>
       <w:r>
-        <w:t xml:space="preserve"> is an aspect-oriented extension of C and C++ languages. It has a source-to-source compiler, which translates AspectC++ source code into compilable C++.The compiler</w:t>
-      </w:r>
-      <w:r>
-        <w:t xml:space="preserve"> is available under the GNU GPL.</w:t>
+        <w:t xml:space="preserve"> is an aspect-oriented extension of C and C++ languages.</w:t>
       </w:r>
     </w:p>
     <w:p>
@@ -130,98 +126,69 @@
         <w:ind w:firstLine="420"/>
       </w:pPr>
       <w:r>
-        <w:t>Aspect-oriented programming</w:t>
-      </w:r>
-      <w:r>
-        <w:t xml:space="preserve"> (AOP)</w:t>
-      </w:r>
-      <w:r>
-        <w:t xml:space="preserve"> allows modularizing cross-cutting concerns in a single module, an aspect. Aspects can modify existing classes, but most commonly they provide 'advice' that runs before, after, or around existing functionality.</w:t>
+        <w:rPr>
+          <w:rFonts w:hint="eastAsia"/>
+        </w:rPr>
+        <w:t xml:space="preserve">For the IUT project, </w:t>
+      </w:r>
+      <w:r>
+        <w:t>AspectC++</w:t>
+      </w:r>
+      <w:r>
+        <w:t xml:space="preserve"> enables us</w:t>
+      </w:r>
+      <w:r>
+        <w:t xml:space="preserve"> to log the “signature” (type, name and</w:t>
+      </w:r>
+      <w:r>
+        <w:rPr>
+          <w:rFonts w:hint="eastAsia"/>
+        </w:rPr>
+        <w:t xml:space="preserve"> scope</w:t>
+      </w:r>
+      <w:r>
+        <w:t>)</w:t>
+      </w:r>
+      <w:r>
+        <w:t xml:space="preserve"> of every function before, after, or around its execution</w:t>
+      </w:r>
+      <w:r>
+        <w:t xml:space="preserve"> WITHOUT </w:t>
+      </w:r>
+      <w:r>
+        <w:t>revising the source code of the target project</w:t>
+      </w:r>
+      <w:r>
+        <w:t>.</w:t>
       </w:r>
     </w:p>
     <w:p>
       <w:pPr>
-        <w:ind w:firstLine="420"/>
-      </w:pPr>
-      <w:r>
-        <w:rPr>
-          <w:rFonts w:hint="eastAsia"/>
-        </w:rPr>
-        <w:t xml:space="preserve">For the IUT project, </w:t>
-      </w:r>
-      <w:r>
-        <w:t>AspectC++</w:t>
-      </w:r>
-      <w:r>
-        <w:t xml:space="preserve"> enables us</w:t>
-      </w:r>
-      <w:r>
-        <w:t xml:space="preserve"> to log the “signature” (type, name and</w:t>
-      </w:r>
-      <w:r>
-        <w:rPr>
-          <w:rFonts w:hint="eastAsia"/>
-        </w:rPr>
-        <w:t xml:space="preserve"> scope</w:t>
-      </w:r>
-      <w:r>
-        <w:t>)</w:t>
-      </w:r>
-      <w:r>
-        <w:t xml:space="preserve"> of every function </w:t>
-      </w:r>
-      <w:r>
-        <w:t>before, after, or around</w:t>
-      </w:r>
-      <w:r>
-        <w:t xml:space="preserve"> its execution</w:t>
-      </w:r>
-      <w:r>
-        <w:t xml:space="preserve"> WITHOUT </w:t>
-      </w:r>
-      <w:r>
-        <w:t>revising the source code of the target project</w:t>
-      </w:r>
-      <w:r>
-        <w:t>.</w:t>
+        <w:pStyle w:val="3"/>
+      </w:pPr>
+      <w:r>
+        <w:t xml:space="preserve">Basic </w:t>
+      </w:r>
+      <w:r>
+        <w:t>Implementation</w:t>
       </w:r>
     </w:p>
     <w:p>
       <w:pPr>
-        <w:pStyle w:val="a3"/>
-        <w:numPr>
-          <w:ilvl w:val="2"/>
-          <w:numId w:val="1"/>
-        </w:numPr>
-        <w:ind w:firstLineChars="0"/>
-      </w:pPr>
-      <w:r>
-        <w:rPr>
-          <w:rFonts w:hint="eastAsia"/>
-        </w:rPr>
-        <w:t>基本做法</w:t>
-      </w:r>
-      <w:r>
-        <w:t xml:space="preserve"> Basic </w:t>
-      </w:r>
-      <w:r>
-        <w:t>Implementation</w:t>
+        <w:pStyle w:val="4"/>
+      </w:pPr>
+      <w:r>
+        <w:t>Coding</w:t>
       </w:r>
     </w:p>
     <w:p>
       <w:pPr>
-        <w:pStyle w:val="a3"/>
-        <w:numPr>
-          <w:ilvl w:val="3"/>
-          <w:numId w:val="1"/>
-        </w:numPr>
-        <w:ind w:firstLineChars="0"/>
-      </w:pPr>
-      <w:r>
-        <w:t>Coding</w:t>
-      </w:r>
-    </w:p>
-    <w:p>
+        <w:ind w:firstLine="420"/>
+        <w:rPr>
+          <w:rFonts w:hint="eastAsia"/>
+          <w:i/>
+        </w:rPr>
+      </w:pPr>
       <w:r>
         <w:t>There are several concepts in AspectC++</w:t>
       </w:r>
@@ -233,6 +200,83 @@
       </w:r>
       <w:r>
         <w:t>for writing AspectC++ codes</w:t>
+      </w:r>
+      <w:r>
+        <w:t xml:space="preserve"> </w:t>
+      </w:r>
+      <w:r>
+        <w:rPr>
+          <w:rFonts w:hint="eastAsia"/>
+        </w:rPr>
+        <w:t>such as</w:t>
+      </w:r>
+      <w:r>
+        <w:t xml:space="preserve"> </w:t>
+      </w:r>
+      <w:r>
+        <w:rPr>
+          <w:i/>
+        </w:rPr>
+        <w:t>aspect</w:t>
+      </w:r>
+      <w:r>
+        <w:rPr>
+          <w:rFonts w:hint="eastAsia"/>
+          <w:i/>
+        </w:rPr>
+        <w:t>,</w:t>
+      </w:r>
+      <w:r>
+        <w:rPr>
+          <w:i/>
+        </w:rPr>
+        <w:t xml:space="preserve"> </w:t>
+      </w:r>
+      <w:r>
+        <w:rPr>
+          <w:i/>
+        </w:rPr>
+        <w:t>advice</w:t>
+      </w:r>
+      <w:r>
+        <w:rPr>
+          <w:i/>
+        </w:rPr>
+        <w:t xml:space="preserve">, </w:t>
+      </w:r>
+      <w:r>
+        <w:rPr>
+          <w:i/>
+        </w:rPr>
+        <w:t>join</w:t>
+      </w:r>
+      <w:r>
+        <w:t xml:space="preserve"> </w:t>
+      </w:r>
+      <w:r>
+        <w:rPr>
+          <w:i/>
+        </w:rPr>
+        <w:t>point</w:t>
+      </w:r>
+      <w:r>
+        <w:rPr>
+          <w:i/>
+        </w:rPr>
+        <w:t xml:space="preserve"> and </w:t>
+      </w:r>
+      <w:r>
+        <w:rPr>
+          <w:i/>
+        </w:rPr>
+        <w:t>pointcut</w:t>
+      </w:r>
+      <w:r>
+        <w:rPr>
+          <w:rFonts w:hint="eastAsia"/>
+          <w:i/>
+        </w:rPr>
+        <w:t xml:space="preserve"> etc. </w:t>
       </w:r>
       <w:r>
         <w:t xml:space="preserve">(refer to </w:t>
@@ -254,54 +298,154 @@
     </w:p>
     <w:p>
       <w:pPr>
-        <w:rPr>
+        <w:ind w:firstLine="420"/>
+      </w:pPr>
+      <w:r>
+        <w:t>Aspects are a special AspectC++ language element, which can be used to implement crosscutting concerns in separate modules. Aspect definitions have to be implemented in special “aspect header files”, which normally have the filename extension “.ah”.</w:t>
+      </w:r>
+      <w:r>
+        <w:t xml:space="preserve"> </w:t>
+      </w:r>
+      <w:r>
+        <w:t xml:space="preserve">And in the definition </w:t>
+      </w:r>
+      <w:r>
+        <w:rPr>
+          <w:rFonts w:hint="eastAsia"/>
+        </w:rPr>
+        <w:t xml:space="preserve">of an </w:t>
+      </w:r>
+      <w:r>
+        <w:rPr>
+          <w:rFonts w:hint="eastAsia"/>
           <w:i/>
         </w:rPr>
-      </w:pPr>
+        <w:t>aspect</w:t>
+      </w:r>
+      <w:r>
+        <w:t xml:space="preserve">, we can define </w:t>
+      </w:r>
       <w:r>
         <w:rPr>
           <w:i/>
         </w:rPr>
+        <w:t>pointcut</w:t>
+      </w:r>
+      <w:r>
+        <w:t xml:space="preserve"> to describe where we want our </w:t>
+      </w:r>
+      <w:r>
+        <w:t xml:space="preserve">aspect </w:t>
+      </w:r>
+      <w:r>
+        <w:t>code to be “woven”</w:t>
+      </w:r>
+      <w:r>
+        <w:t xml:space="preserve"> and</w:t>
+      </w:r>
+      <w:r>
+        <w:t xml:space="preserve"> define</w:t>
+      </w:r>
+      <w:r>
+        <w:t xml:space="preserve"> </w:t>
+      </w:r>
+      <w:r>
+        <w:rPr>
+          <w:i/>
+        </w:rPr>
+        <w:t>advice</w:t>
+      </w:r>
+      <w:r>
+        <w:t xml:space="preserve">s that execute </w:t>
+      </w:r>
+      <w:r>
         <w:t>aspect</w:t>
+      </w:r>
+      <w:r>
+        <w:t xml:space="preserve"> code</w:t>
+      </w:r>
+      <w:r>
+        <w:t xml:space="preserve"> when the target program </w:t>
+      </w:r>
+      <w:r>
+        <w:t>reach</w:t>
+      </w:r>
+      <w:r>
+        <w:t>e</w:t>
+      </w:r>
+      <w:r>
+        <w:t xml:space="preserve">s </w:t>
+      </w:r>
+      <w:r>
+        <w:t xml:space="preserve">the </w:t>
+      </w:r>
+      <w:r>
+        <w:rPr>
+          <w:i/>
+        </w:rPr>
+        <w:t>join point</w:t>
+      </w:r>
+      <w:r>
+        <w:t xml:space="preserve">s of the </w:t>
+      </w:r>
+      <w:r>
+        <w:rPr>
+          <w:i/>
+        </w:rPr>
+        <w:t>pointcut</w:t>
+      </w:r>
+      <w:r>
+        <w:t>.</w:t>
       </w:r>
     </w:p>
     <w:p>
       <w:pPr>
-        <w:ind w:firstLine="420"/>
-      </w:pPr>
-      <w:r>
-        <w:t xml:space="preserve">Aspects in AspectC++ implement in a modular way crosscutting concerns and are an extension to the class concept of C++. Additionally to attributes and methods, aspects may also contain </w:t>
-      </w:r>
-      <w:r>
-        <w:rPr>
-          <w:i/>
-        </w:rPr>
-        <w:t>advice</w:t>
-      </w:r>
-      <w:r>
-        <w:t xml:space="preserve"> </w:t>
-      </w:r>
-      <w:r>
-        <w:rPr>
-          <w:i/>
-        </w:rPr>
-        <w:t>declarations</w:t>
-      </w:r>
-      <w:r>
-        <w:t>.</w:t>
+        <w:pStyle w:val="4"/>
+      </w:pPr>
+      <w:r>
+        <w:t>Compiling (Weaving)</w:t>
       </w:r>
     </w:p>
     <w:p>
       <w:pPr>
-        <w:rPr>
-          <w:i/>
-        </w:rPr>
-      </w:pPr>
-      <w:r>
-        <w:rPr>
-          <w:i/>
-        </w:rPr>
-        <w:t>advice</w:t>
+        <w:ind w:firstLine="420"/>
+      </w:pPr>
+      <w:r>
+        <w:t xml:space="preserve">AspectC++ requires an </w:t>
+      </w:r>
+      <w:r>
+        <w:t>specific compiler to “weave” the code we write in the “</w:t>
+      </w:r>
+      <w:r>
+        <w:rPr>
+          <w:rFonts w:hint="eastAsia"/>
+        </w:rPr>
+        <w:t>.ah</w:t>
+      </w:r>
+      <w:r>
+        <w:t>”</w:t>
+      </w:r>
+      <w:r>
+        <w:rPr>
+          <w:rFonts w:hint="eastAsia"/>
+        </w:rPr>
+        <w:t xml:space="preserve"> </w:t>
+      </w:r>
+      <w:r>
+        <w:rPr>
+          <w:rFonts w:hint="eastAsia"/>
+        </w:rPr>
+        <w:lastRenderedPageBreak/>
+        <w:t>file to the target program</w:t>
+      </w:r>
+      <w:r>
+        <w:t xml:space="preserve"> – ac+</w:t>
+      </w:r>
+      <w:r>
+        <w:rPr>
+          <w:rFonts w:hint="eastAsia"/>
+        </w:rPr>
+        <w:t xml:space="preserve">+/ag++. </w:t>
       </w:r>
     </w:p>
     <w:p>
@@ -309,76 +453,10 @@
         <w:ind w:firstLine="420"/>
       </w:pPr>
       <w:r>
-        <w:t xml:space="preserve">An advice declaration is used either to specify code that should run when the </w:t>
-      </w:r>
-      <w:r>
-        <w:rPr>
-          <w:i/>
-        </w:rPr>
-        <w:t>join</w:t>
-      </w:r>
-      <w:r>
-        <w:t xml:space="preserve"> </w:t>
-      </w:r>
-      <w:r>
-        <w:rPr>
-          <w:i/>
-        </w:rPr>
-        <w:t>points</w:t>
-      </w:r>
-      <w:r>
-        <w:t xml:space="preserve"> specified by a </w:t>
-      </w:r>
-      <w:r>
-        <w:rPr>
-          <w:i/>
-        </w:rPr>
-        <w:t>pointcut</w:t>
-      </w:r>
-      <w:r>
-        <w:t xml:space="preserve"> </w:t>
-      </w:r>
-      <w:r>
-        <w:rPr>
-          <w:i/>
-        </w:rPr>
-        <w:t>expression</w:t>
-      </w:r>
-      <w:r>
-        <w:t xml:space="preserve"> are reached or to introduce a new method, attribute, or type to all </w:t>
-      </w:r>
-      <w:r>
-        <w:rPr>
-          <w:i/>
-        </w:rPr>
-        <w:t>join</w:t>
-      </w:r>
-      <w:r>
-        <w:t xml:space="preserve"> </w:t>
-      </w:r>
-      <w:r>
-        <w:rPr>
-          <w:i/>
-        </w:rPr>
-        <w:t>points</w:t>
-      </w:r>
-      <w:r>
-        <w:t xml:space="preserve"> specified by a </w:t>
-      </w:r>
-      <w:r>
-        <w:rPr>
-          <w:i/>
-        </w:rPr>
-        <w:t>pointcut</w:t>
-      </w:r>
-      <w:r>
-        <w:t xml:space="preserve"> </w:t>
-      </w:r>
-      <w:r>
-        <w:rPr>
-          <w:i/>
-        </w:rPr>
-        <w:t>expression</w:t>
+        <w:t>The program ac++ is a compiler for the AspectC++ programming language. It is implemented as a preprocessor that transforms AspectC++ code into ordinary C++ code. After the code transformation the output of ac++ can be compiled to executable code with ordinary C++ compilers like G</w:t>
+      </w:r>
+      <w:r>
+        <w:t>NU g++</w:t>
       </w:r>
       <w:r>
         <w:t>.</w:t>
@@ -386,15 +464,16 @@
     </w:p>
     <w:p>
       <w:pPr>
-        <w:rPr>
-          <w:i/>
-        </w:rPr>
-      </w:pPr>
-      <w:r>
-        <w:rPr>
-          <w:i/>
-        </w:rPr>
-        <w:t>slice</w:t>
+        <w:ind w:firstLine="420"/>
+      </w:pPr>
+      <w:r>
+        <w:t xml:space="preserve">The ag++ program provides a more intuitive frontend to </w:t>
+      </w:r>
+      <w:r>
+        <w:t>ac++</w:t>
+      </w:r>
+      <w:r>
+        <w:t xml:space="preserve"> in a GNU environment. It basically wraps the functionality of the aspect weaver and the c++ compiler into one single program.</w:t>
       </w:r>
     </w:p>
     <w:p>
@@ -402,429 +481,40 @@
         <w:ind w:firstLine="420"/>
       </w:pPr>
       <w:r>
-        <w:t>A slice is a fragment of a C++ element like a class. It may be used by</w:t>
+        <w:t xml:space="preserve">The usage of ac++/ag++ is similar to g++, a </w:t>
+      </w:r>
+      <w:r>
+        <w:t>simple</w:t>
+      </w:r>
+      <w:r>
+        <w:t xml:space="preserve"> example (</w:t>
+      </w:r>
+      <w:r>
+        <w:t>assume</w:t>
+      </w:r>
+      <w:r>
+        <w:t xml:space="preserve"> “.ah” files share the same directory of the “main.cc” file) is </w:t>
       </w:r>
     </w:p>
     <w:p>
-      <w:r>
-        <w:t xml:space="preserve">introduction </w:t>
-      </w:r>
-      <w:r>
-        <w:rPr>
-          <w:i/>
-        </w:rPr>
-        <w:t>advice</w:t>
-      </w:r>
-      <w:r>
-        <w:t xml:space="preserve"> to implemented static extensions of the program.</w:t>
+      <w:pPr>
+        <w:jc w:val="center"/>
+      </w:pPr>
+      <w:r>
+        <w:t>“ag++ main.cc –o main”</w:t>
       </w:r>
     </w:p>
     <w:p>
-      <w:r>
-        <w:rPr>
-          <w:i/>
-        </w:rPr>
-        <w:t>join</w:t>
-      </w:r>
-      <w:r>
-        <w:t xml:space="preserve"> </w:t>
-      </w:r>
-      <w:r>
-        <w:rPr>
-          <w:i/>
-        </w:rPr>
-        <w:t>point</w:t>
+      <w:pPr>
+        <w:pStyle w:val="3"/>
+      </w:pPr>
+      <w:r>
+        <w:t>Pros and Cons</w:t>
       </w:r>
     </w:p>
     <w:p>
       <w:pPr>
-        <w:ind w:firstLine="420"/>
-      </w:pPr>
-      <w:r>
-        <w:t>In AspectC++ join points are defined as points in the component code where aspects can interfere. A join point refers to a method, an attribute, a type (class, struct, or union), an object, or a point from which a join point is accessed.</w:t>
-      </w:r>
-    </w:p>
-    <w:p>
-      <w:pPr>
-        <w:rPr>
-          <w:i/>
-        </w:rPr>
-      </w:pPr>
-      <w:r>
-        <w:rPr>
-          <w:i/>
-        </w:rPr>
-        <w:t>pointcut</w:t>
-      </w:r>
-    </w:p>
-    <w:p>
-      <w:pPr>
-        <w:ind w:firstLine="420"/>
-      </w:pPr>
-      <w:r>
-        <w:t xml:space="preserve">A pointcut is a set of join points described by a </w:t>
-      </w:r>
-      <w:r>
-        <w:rPr>
-          <w:i/>
-        </w:rPr>
-        <w:t>pointcut</w:t>
-      </w:r>
-      <w:r>
-        <w:t xml:space="preserve"> </w:t>
-      </w:r>
-      <w:r>
-        <w:rPr>
-          <w:i/>
-        </w:rPr>
-        <w:t>expression</w:t>
-      </w:r>
-      <w:r>
-        <w:t>.</w:t>
-      </w:r>
-    </w:p>
-    <w:p>
-      <w:r>
-        <w:rPr>
-          <w:i/>
-        </w:rPr>
-        <w:t>pointcut</w:t>
-      </w:r>
-      <w:r>
-        <w:t xml:space="preserve"> </w:t>
-      </w:r>
-      <w:r>
-        <w:rPr>
-          <w:i/>
-        </w:rPr>
-        <w:t>expression</w:t>
-      </w:r>
-    </w:p>
-    <w:p>
-      <w:pPr>
-        <w:ind w:firstLine="420"/>
-      </w:pPr>
-      <w:r>
-        <w:t xml:space="preserve">Pointcut expressions are composed from </w:t>
-      </w:r>
-      <w:r>
-        <w:rPr>
-          <w:i/>
-        </w:rPr>
-        <w:t>match expressions</w:t>
-      </w:r>
-      <w:r>
-        <w:t xml:space="preserve"> used to find a set of join points, from pointcut functions used to filter or map specific join points from a pointcut, and from algebraic operators used to combine pointcuts.</w:t>
-      </w:r>
-    </w:p>
-    <w:p>
-      <w:pPr>
-        <w:rPr>
-          <w:i/>
-        </w:rPr>
-      </w:pPr>
-      <w:r>
-        <w:rPr>
-          <w:i/>
-        </w:rPr>
-        <w:t>match expression</w:t>
-      </w:r>
-    </w:p>
-    <w:p>
-      <w:pPr>
-        <w:ind w:firstLine="420"/>
-      </w:pPr>
-      <w:r>
-        <w:t>Match expressions are strings containing a search pattern.</w:t>
-      </w:r>
-    </w:p>
-    <w:p>
-      <w:pPr>
-        <w:rPr>
-          <w:i/>
-        </w:rPr>
-      </w:pPr>
-      <w:r>
-        <w:rPr>
-          <w:i/>
-        </w:rPr>
-        <w:t>order declaration</w:t>
-      </w:r>
-    </w:p>
-    <w:p>
-      <w:pPr>
-        <w:ind w:firstLine="420"/>
-      </w:pPr>
-      <w:r>
-        <w:t xml:space="preserve">If more than one </w:t>
-      </w:r>
-      <w:r>
-        <w:rPr>
-          <w:i/>
-        </w:rPr>
-        <w:t>aspect</w:t>
-      </w:r>
-      <w:r>
-        <w:t xml:space="preserve"> affects the same </w:t>
-      </w:r>
-      <w:r>
-        <w:rPr>
-          <w:i/>
-        </w:rPr>
-        <w:t>join</w:t>
-      </w:r>
-      <w:r>
-        <w:t xml:space="preserve"> </w:t>
-      </w:r>
-      <w:r>
-        <w:rPr>
-          <w:i/>
-        </w:rPr>
-        <w:t>point</w:t>
-      </w:r>
-      <w:r>
-        <w:t xml:space="preserve"> an </w:t>
-      </w:r>
-      <w:r>
-        <w:rPr>
-          <w:i/>
-        </w:rPr>
-        <w:t>order declarat</w:t>
-      </w:r>
-      <w:r>
-        <w:rPr>
-          <w:i/>
-        </w:rPr>
-        <w:t>ion</w:t>
-      </w:r>
-      <w:r>
-        <w:t xml:space="preserve"> can be </w:t>
-      </w:r>
-      <w:r>
-        <w:lastRenderedPageBreak/>
-        <w:t>used to define the order of advice code execution.</w:t>
-      </w:r>
-    </w:p>
-    <w:p>
-      <w:pPr>
-        <w:rPr>
-          <w:rFonts w:hint="eastAsia"/>
-        </w:rPr>
-      </w:pPr>
-    </w:p>
-    <w:p>
-      <w:pPr>
-        <w:ind w:firstLine="420"/>
-      </w:pPr>
-      <w:r>
-        <w:rPr>
-          <w:rFonts w:hint="eastAsia"/>
-        </w:rPr>
-        <w:t xml:space="preserve">In AspectC++, </w:t>
-      </w:r>
-      <w:r>
-        <w:rPr>
-          <w:rFonts w:hint="eastAsia"/>
-          <w:i/>
-        </w:rPr>
-        <w:t>aspect</w:t>
-      </w:r>
-      <w:r>
-        <w:t>s are defined in the header file with the extension name “</w:t>
-      </w:r>
-      <w:r>
-        <w:rPr>
-          <w:rFonts w:hint="eastAsia"/>
-        </w:rPr>
-        <w:t>.ah</w:t>
-      </w:r>
-      <w:r>
-        <w:t>”</w:t>
-      </w:r>
-      <w:r>
-        <w:t xml:space="preserve">. And in the definition </w:t>
-      </w:r>
-      <w:r>
-        <w:rPr>
-          <w:rFonts w:hint="eastAsia"/>
-        </w:rPr>
-        <w:t xml:space="preserve">of an </w:t>
-      </w:r>
-      <w:r>
-        <w:rPr>
-          <w:rFonts w:hint="eastAsia"/>
-          <w:i/>
-        </w:rPr>
-        <w:t>aspect</w:t>
-      </w:r>
-      <w:r>
-        <w:t xml:space="preserve">, we can define several </w:t>
-      </w:r>
-      <w:r>
-        <w:rPr>
-          <w:i/>
-        </w:rPr>
-        <w:t>pointcut</w:t>
-      </w:r>
-      <w:r>
-        <w:t xml:space="preserve">s and </w:t>
-      </w:r>
-      <w:r>
-        <w:rPr>
-          <w:i/>
-        </w:rPr>
-        <w:t>advice</w:t>
-      </w:r>
-      <w:r>
-        <w:t xml:space="preserve">s that execute additional functions when the target program executes to the </w:t>
-      </w:r>
-      <w:r>
-        <w:rPr>
-          <w:i/>
-        </w:rPr>
-        <w:t>join point</w:t>
-      </w:r>
-      <w:r>
-        <w:t xml:space="preserve">s of the </w:t>
-      </w:r>
-      <w:r>
-        <w:rPr>
-          <w:i/>
-        </w:rPr>
-        <w:t>pointcut</w:t>
-      </w:r>
-      <w:r>
-        <w:t>.</w:t>
-      </w:r>
-    </w:p>
-    <w:p>
-      <w:pPr>
-        <w:pStyle w:val="a3"/>
-        <w:numPr>
-          <w:ilvl w:val="3"/>
-          <w:numId w:val="1"/>
-        </w:numPr>
-        <w:ind w:firstLineChars="0"/>
-      </w:pPr>
-      <w:r>
-        <w:t>Compiling (Weaving)</w:t>
-      </w:r>
-    </w:p>
-    <w:p>
-      <w:pPr>
-        <w:ind w:firstLine="420"/>
-      </w:pPr>
-      <w:r>
-        <w:t xml:space="preserve">AspectC++ requires an </w:t>
-      </w:r>
-      <w:r>
-        <w:t>specific compiler to “weave” the code we write in the “</w:t>
-      </w:r>
-      <w:r>
-        <w:rPr>
-          <w:rFonts w:hint="eastAsia"/>
-        </w:rPr>
-        <w:t>.ah</w:t>
-      </w:r>
-      <w:r>
-        <w:t>”</w:t>
-      </w:r>
-      <w:r>
-        <w:rPr>
-          <w:rFonts w:hint="eastAsia"/>
-        </w:rPr>
-        <w:t xml:space="preserve"> file to the target program</w:t>
-      </w:r>
-      <w:r>
-        <w:t xml:space="preserve"> – ac+</w:t>
-      </w:r>
-      <w:r>
-        <w:rPr>
-          <w:rFonts w:hint="eastAsia"/>
-        </w:rPr>
-        <w:t xml:space="preserve">+/ag++. </w:t>
-      </w:r>
-    </w:p>
-    <w:p>
-      <w:pPr>
-        <w:ind w:firstLine="420"/>
-        <w:rPr>
-          <w:rFonts w:hint="eastAsia"/>
-        </w:rPr>
-      </w:pPr>
-      <w:r>
-        <w:t>The program ac++ is a compiler for the AspectC++ programming language. It is implemented as a preprocessor that transforms AspectC++ code into ordinary C++ code. During this transformation aspect code, which is defined by aspects, is woven statically into the component code. Aspects are a special AspectC++ language element, which can be used to implement crosscutting concerns in separate modules. Aspect definitions have to be implemented in special “aspect header files”, which normally have the filename extension “.ah”. After the code transformation the output of ac++ can be compiled to executable code with ordinary C++ compilers like G</w:t>
-      </w:r>
-      <w:r>
-        <w:t>NU g++, or Microsoft VisualC++.</w:t>
-      </w:r>
-    </w:p>
-    <w:p>
-      <w:pPr>
-        <w:ind w:firstLine="420"/>
-      </w:pPr>
-      <w:r>
-        <w:t>The ag++ program provides a more intuitive frontend to the AspectC++ weaver (ac++) in a GNU environment. The only preliminaries are a working installation of GNU C++ compiler, which also can run within a cygwin environment. It basically wraps the functionality of the aspect weaver and the c++ compiler into one single program.</w:t>
-      </w:r>
-    </w:p>
-    <w:p>
-      <w:pPr>
-        <w:ind w:firstLine="420"/>
-      </w:pPr>
-      <w:r>
-        <w:t xml:space="preserve">The usage of ac++/ag++ is similar to g++, a </w:t>
-      </w:r>
-      <w:r>
-        <w:t>simple</w:t>
-      </w:r>
-      <w:r>
-        <w:t xml:space="preserve"> example (</w:t>
-      </w:r>
-      <w:r>
-        <w:t>assume</w:t>
-      </w:r>
-      <w:r>
-        <w:t xml:space="preserve"> “.ah” files share the same directory of the “main.cc” file) is </w:t>
-      </w:r>
-    </w:p>
-    <w:p>
-      <w:pPr>
-        <w:jc w:val="center"/>
-        <w:rPr>
-          <w:rFonts w:hint="eastAsia"/>
-        </w:rPr>
-      </w:pPr>
-      <w:r>
-        <w:t>“ag++ main.cc –o main”</w:t>
-      </w:r>
-    </w:p>
-    <w:p>
-      <w:pPr>
-        <w:pStyle w:val="a3"/>
-        <w:numPr>
-          <w:ilvl w:val="2"/>
-          <w:numId w:val="1"/>
-        </w:numPr>
-        <w:ind w:firstLineChars="0"/>
-      </w:pPr>
-      <w:r>
-        <w:rPr>
-          <w:rFonts w:hint="eastAsia"/>
-        </w:rPr>
-        <w:t>优缺点</w:t>
-      </w:r>
-      <w:r>
-        <w:t xml:space="preserve"> Pros and Cons</w:t>
-      </w:r>
-    </w:p>
-    <w:p>
-      <w:pPr>
-        <w:pStyle w:val="a3"/>
-        <w:numPr>
-          <w:ilvl w:val="3"/>
-          <w:numId w:val="1"/>
-        </w:numPr>
-        <w:ind w:firstLineChars="0"/>
+        <w:pStyle w:val="4"/>
       </w:pPr>
       <w:r>
         <w:t>Pros</w:t>
@@ -845,6 +535,41 @@
     </w:p>
     <w:p>
       <w:pPr>
+        <w:ind w:firstLine="360"/>
+        <w:rPr>
+          <w:rFonts w:hint="eastAsia"/>
+        </w:rPr>
+      </w:pPr>
+      <w:r>
+        <w:t>This method is based on AspectC++, a well-built extension for C/C++, which provides rich APIs for us to use to solve our problem. The idea of AOP has been popular for years and</w:t>
+      </w:r>
+      <w:r>
+        <w:t xml:space="preserve"> has</w:t>
+      </w:r>
+      <w:r>
+        <w:t xml:space="preserve"> been widely known and accepted.</w:t>
+      </w:r>
+      <w:r>
+        <w:t xml:space="preserve"> It’</w:t>
+      </w:r>
+      <w:r>
+        <w:rPr>
+          <w:rFonts w:hint="eastAsia"/>
+        </w:rPr>
+        <w:t xml:space="preserve">s </w:t>
+      </w:r>
+      <w:r>
+        <w:t xml:space="preserve">very </w:t>
+      </w:r>
+      <w:r>
+        <w:rPr>
+          <w:rFonts w:hint="eastAsia"/>
+        </w:rPr>
+        <w:t>simple for us to follow the AspectC++ reference to write aspect code and compile it.</w:t>
+      </w:r>
+    </w:p>
+    <w:p>
+      <w:pPr>
         <w:pStyle w:val="a3"/>
         <w:numPr>
           <w:ilvl w:val="0"/>
@@ -861,6 +586,59 @@
     </w:p>
     <w:p>
       <w:pPr>
+        <w:ind w:firstLine="360"/>
+      </w:pPr>
+      <w:r>
+        <w:rPr>
+          <w:rFonts w:hint="eastAsia"/>
+        </w:rPr>
+        <w:t xml:space="preserve">AspectC++ allows us to weave </w:t>
+      </w:r>
+      <w:r>
+        <w:t>our aspect code into the target program without modifying its code</w:t>
+      </w:r>
+      <w:r>
+        <w:t xml:space="preserve">. It simply uses </w:t>
+      </w:r>
+      <w:r>
+        <w:rPr>
+          <w:i/>
+        </w:rPr>
+        <w:t>advice</w:t>
+      </w:r>
+      <w:r>
+        <w:t xml:space="preserve"> which runs </w:t>
+      </w:r>
+      <w:r>
+        <w:t>before, after, or around existing functionality</w:t>
+      </w:r>
+      <w:r>
+        <w:t>.</w:t>
+      </w:r>
+      <w:r>
+        <w:t xml:space="preserve"> </w:t>
+      </w:r>
+      <w:r>
+        <w:t>Therefore,</w:t>
+      </w:r>
+      <w:r>
+        <w:t xml:space="preserve"> there is no need to make an extra copy of the target </w:t>
+      </w:r>
+      <w:r>
+        <w:rPr>
+          <w:rFonts w:hint="eastAsia"/>
+        </w:rPr>
+        <w:t>project</w:t>
+      </w:r>
+      <w:r>
+        <w:t xml:space="preserve"> and modify it</w:t>
+      </w:r>
+      <w:r>
+        <w:t>.</w:t>
+      </w:r>
+    </w:p>
+    <w:p>
+      <w:pPr>
         <w:pStyle w:val="a3"/>
         <w:numPr>
           <w:ilvl w:val="0"/>
@@ -880,12 +658,57 @@
     </w:p>
     <w:p>
       <w:pPr>
-        <w:pStyle w:val="a3"/>
-        <w:numPr>
-          <w:ilvl w:val="3"/>
-          <w:numId w:val="1"/>
-        </w:numPr>
-        <w:ind w:firstLineChars="0"/>
+        <w:ind w:firstLine="360"/>
+      </w:pPr>
+      <w:r>
+        <w:t>With appropriate uses of AspectC++ APIs, it’</w:t>
+      </w:r>
+      <w:r>
+        <w:rPr>
+          <w:rFonts w:hint="eastAsia"/>
+        </w:rPr>
+        <w:t xml:space="preserve">s easy for us to </w:t>
+      </w:r>
+      <w:r>
+        <w:t>achieve our goal with</w:t>
+      </w:r>
+      <w:r>
+        <w:rPr>
+          <w:rFonts w:hint="eastAsia"/>
+        </w:rPr>
+        <w:t xml:space="preserve"> </w:t>
+      </w:r>
+      <w:r>
+        <w:t xml:space="preserve">few lines of code. The </w:t>
+      </w:r>
+      <w:r>
+        <w:rPr>
+          <w:i/>
+        </w:rPr>
+        <w:t>match expression</w:t>
+      </w:r>
+      <w:r>
+        <w:t xml:space="preserve">s provided by AspectC++ allows us to </w:t>
+      </w:r>
+      <w:r>
+        <w:t xml:space="preserve">easily </w:t>
+      </w:r>
+      <w:r>
+        <w:t>match</w:t>
+      </w:r>
+      <w:r>
+        <w:t xml:space="preserve"> certain functions or </w:t>
+      </w:r>
+      <w:r>
+        <w:t>variables with a given pattern.</w:t>
+      </w:r>
+      <w:r>
+        <w:t xml:space="preserve"> With less code comes less possibility of error of the program we write, which enhances robustness of the program.</w:t>
+      </w:r>
+    </w:p>
+    <w:p>
+      <w:pPr>
+        <w:pStyle w:val="4"/>
       </w:pPr>
       <w:r>
         <w:t>Cons</w:t>
@@ -906,6 +729,20 @@
     </w:p>
     <w:p>
       <w:pPr>
+        <w:ind w:firstLine="360"/>
+      </w:pPr>
+      <w:r>
+        <w:t>As is mentioned above, AspectC++ needs specific compiler to compile the aspect code, weaving it to the target program.</w:t>
+      </w:r>
+      <w:r>
+        <w:t xml:space="preserve"> Nevertheless, the usage of the specific compiler is quite similar to GNU g++. Actually, ag++</w:t>
+      </w:r>
+      <w:r>
+        <w:t xml:space="preserve"> basically wraps the functionality of the aspect weaver and the c++ compiler into one single program.</w:t>
+      </w:r>
+    </w:p>
+    <w:p>
+      <w:pPr>
         <w:pStyle w:val="a3"/>
         <w:numPr>
           <w:ilvl w:val="0"/>
@@ -923,6 +760,18 @@
     <w:p>
       <w:pPr>
         <w:pStyle w:val="a3"/>
+        <w:ind w:left="360" w:firstLineChars="0" w:firstLine="0"/>
+      </w:pPr>
+      <w:r>
+        <w:t>It takes time to get familiar with</w:t>
+      </w:r>
+      <w:r>
+        <w:t xml:space="preserve"> the AspectC++ language elements and their usage.</w:t>
+      </w:r>
+    </w:p>
+    <w:p>
+      <w:pPr>
+        <w:pStyle w:val="a3"/>
         <w:numPr>
           <w:ilvl w:val="0"/>
           <w:numId w:val="6"/>
@@ -941,23 +790,634 @@
       <w:r>
         <w:t>problem.</w:t>
       </w:r>
+    </w:p>
+    <w:p>
+      <w:pPr>
+        <w:ind w:firstLine="360"/>
+      </w:pPr>
+      <w:r>
+        <w:t>We’</w:t>
+      </w:r>
+      <w:r>
+        <w:rPr>
+          <w:rFonts w:hint="eastAsia"/>
+        </w:rPr>
+        <w:t>ve</w:t>
+      </w:r>
+      <w:r>
+        <w:t xml:space="preserve"> applied AspectC++ on some very simple C++ programs, add compared the time cost of compilation between ag++ and g++. It can be known from the result that the “</w:t>
+      </w:r>
+      <w:r>
+        <w:rPr>
+          <w:rFonts w:hint="eastAsia"/>
+        </w:rPr>
+        <w:t>weaving</w:t>
+      </w:r>
+      <w:r>
+        <w:t>” process can cost some o</w:t>
+      </w:r>
+      <w:r>
+        <w:t>verhead</w:t>
+      </w:r>
+      <w:r>
+        <w:rPr>
+          <w:rFonts w:hint="eastAsia"/>
+        </w:rPr>
+        <w:t>.</w:t>
+      </w:r>
+      <w:r>
+        <w:t xml:space="preserve"> However, </w:t>
+      </w:r>
+      <w:r>
+        <w:t xml:space="preserve">the time of compilation </w:t>
+      </w:r>
+      <w:r>
+        <w:rPr>
+          <w:rFonts w:hint="eastAsia"/>
+        </w:rPr>
+        <w:t xml:space="preserve">using ag++ seems to be </w:t>
+      </w:r>
+      <w:r>
+        <w:t xml:space="preserve">nearly the same. </w:t>
+      </w:r>
+      <w:r>
+        <w:t>The factors that affect</w:t>
+      </w:r>
+      <w:r>
+        <w:t xml:space="preserve"> </w:t>
+      </w:r>
+      <w:r>
+        <w:t xml:space="preserve">the performance </w:t>
+      </w:r>
+      <w:r>
+        <w:t xml:space="preserve">cannot be </w:t>
+      </w:r>
+      <w:r>
+        <w:t>sure</w:t>
+      </w:r>
       <w:bookmarkStart w:id="0" w:name="_GoBack"/>
       <w:bookmarkEnd w:id="0"/>
+      <w:r>
+        <w:t xml:space="preserve"> until we try some larger projects with more source code and more files.</w:t>
+      </w:r>
+    </w:p>
+    <w:tbl>
+      <w:tblPr>
+        <w:tblStyle w:val="5-10"/>
+        <w:tblW w:w="0" w:type="auto"/>
+        <w:tblLook w:val="04A0" w:firstRow="1" w:lastRow="0" w:firstColumn="1" w:lastColumn="0" w:noHBand="0" w:noVBand="1"/>
+      </w:tblPr>
+      <w:tblGrid>
+        <w:gridCol w:w="1731"/>
+        <w:gridCol w:w="1642"/>
+        <w:gridCol w:w="1643"/>
+        <w:gridCol w:w="1637"/>
+        <w:gridCol w:w="1637"/>
+      </w:tblGrid>
+      <w:tr>
+        <w:trPr>
+          <w:cnfStyle w:val="100000000000" w:firstRow="1" w:lastRow="0" w:firstColumn="0" w:lastColumn="0" w:oddVBand="0" w:evenVBand="0" w:oddHBand="0" w:evenHBand="0" w:firstRowFirstColumn="0" w:firstRowLastColumn="0" w:lastRowFirstColumn="0" w:lastRowLastColumn="0"/>
+        </w:trPr>
+        <w:tc>
+          <w:tcPr>
+            <w:cnfStyle w:val="001000000000" w:firstRow="0" w:lastRow="0" w:firstColumn="1" w:lastColumn="0" w:oddVBand="0" w:evenVBand="0" w:oddHBand="0" w:evenHBand="0" w:firstRowFirstColumn="0" w:firstRowLastColumn="0" w:lastRowFirstColumn="0" w:lastRowLastColumn="0"/>
+            <w:tcW w:w="1658" w:type="dxa"/>
+          </w:tcPr>
+          <w:p>
+            <w:pPr>
+              <w:rPr>
+                <w:i/>
+              </w:rPr>
+            </w:pPr>
+            <w:r>
+              <w:rPr>
+                <w:i/>
+              </w:rPr>
+              <w:t>Name</w:t>
+            </w:r>
+          </w:p>
+        </w:tc>
+        <w:tc>
+          <w:tcPr>
+            <w:tcW w:w="1658" w:type="dxa"/>
+          </w:tcPr>
+          <w:p>
+            <w:pPr>
+              <w:cnfStyle w:val="100000000000" w:firstRow="1" w:lastRow="0" w:firstColumn="0" w:lastColumn="0" w:oddVBand="0" w:evenVBand="0" w:oddHBand="0" w:evenHBand="0" w:firstRowFirstColumn="0" w:firstRowLastColumn="0" w:lastRowFirstColumn="0" w:lastRowLastColumn="0"/>
+            </w:pPr>
+            <w:r>
+              <w:t>#source file</w:t>
+            </w:r>
+          </w:p>
+        </w:tc>
+        <w:tc>
+          <w:tcPr>
+            <w:tcW w:w="1658" w:type="dxa"/>
+          </w:tcPr>
+          <w:p>
+            <w:pPr>
+              <w:cnfStyle w:val="100000000000" w:firstRow="1" w:lastRow="0" w:firstColumn="0" w:lastColumn="0" w:oddVBand="0" w:evenVBand="0" w:oddHBand="0" w:evenHBand="0" w:firstRowFirstColumn="0" w:firstRowLastColumn="0" w:lastRowFirstColumn="0" w:lastRowLastColumn="0"/>
+            </w:pPr>
+            <w:r>
+              <w:t>#aspect file</w:t>
+            </w:r>
+          </w:p>
+        </w:tc>
+        <w:tc>
+          <w:tcPr>
+            <w:tcW w:w="1658" w:type="dxa"/>
+          </w:tcPr>
+          <w:p>
+            <w:pPr>
+              <w:cnfStyle w:val="100000000000" w:firstRow="1" w:lastRow="0" w:firstColumn="0" w:lastColumn="0" w:oddVBand="0" w:evenVBand="0" w:oddHBand="0" w:evenHBand="0" w:firstRowFirstColumn="0" w:firstRowLastColumn="0" w:lastRowFirstColumn="0" w:lastRowLastColumn="0"/>
+            </w:pPr>
+            <w:r>
+              <w:t xml:space="preserve">Time </w:t>
+            </w:r>
+            <w:r>
+              <w:rPr>
+                <w:rFonts w:hint="eastAsia"/>
+              </w:rPr>
+              <w:t xml:space="preserve">for </w:t>
+            </w:r>
+            <w:r>
+              <w:t>g+</w:t>
+            </w:r>
+            <w:r>
+              <w:rPr>
+                <w:rFonts w:hint="eastAsia"/>
+              </w:rPr>
+              <w:t>+</w:t>
+            </w:r>
+          </w:p>
+          <w:p>
+            <w:pPr>
+              <w:cnfStyle w:val="100000000000" w:firstRow="1" w:lastRow="0" w:firstColumn="0" w:lastColumn="0" w:oddVBand="0" w:evenVBand="0" w:oddHBand="0" w:evenHBand="0" w:firstRowFirstColumn="0" w:firstRowLastColumn="0" w:lastRowFirstColumn="0" w:lastRowLastColumn="0"/>
+              <w:rPr>
+                <w:rFonts w:hint="eastAsia"/>
+              </w:rPr>
+            </w:pPr>
+            <w:r>
+              <w:t>(s)</w:t>
+            </w:r>
+          </w:p>
+        </w:tc>
+        <w:tc>
+          <w:tcPr>
+            <w:tcW w:w="1658" w:type="dxa"/>
+          </w:tcPr>
+          <w:p>
+            <w:pPr>
+              <w:cnfStyle w:val="100000000000" w:firstRow="1" w:lastRow="0" w:firstColumn="0" w:lastColumn="0" w:oddVBand="0" w:evenVBand="0" w:oddHBand="0" w:evenHBand="0" w:firstRowFirstColumn="0" w:firstRowLastColumn="0" w:lastRowFirstColumn="0" w:lastRowLastColumn="0"/>
+            </w:pPr>
+            <w:r>
+              <w:t>Time for ag+</w:t>
+            </w:r>
+            <w:r>
+              <w:rPr>
+                <w:rFonts w:hint="eastAsia"/>
+              </w:rPr>
+              <w:t>+</w:t>
+            </w:r>
+          </w:p>
+          <w:p>
+            <w:pPr>
+              <w:cnfStyle w:val="100000000000" w:firstRow="1" w:lastRow="0" w:firstColumn="0" w:lastColumn="0" w:oddVBand="0" w:evenVBand="0" w:oddHBand="0" w:evenHBand="0" w:firstRowFirstColumn="0" w:firstRowLastColumn="0" w:lastRowFirstColumn="0" w:lastRowLastColumn="0"/>
+              <w:rPr>
+                <w:rFonts w:hint="eastAsia"/>
+              </w:rPr>
+            </w:pPr>
+            <w:r>
+              <w:t>(s)</w:t>
+            </w:r>
+          </w:p>
+        </w:tc>
+      </w:tr>
+      <w:tr>
+        <w:trPr>
+          <w:cnfStyle w:val="000000100000" w:firstRow="0" w:lastRow="0" w:firstColumn="0" w:lastColumn="0" w:oddVBand="0" w:evenVBand="0" w:oddHBand="1" w:evenHBand="0" w:firstRowFirstColumn="0" w:firstRowLastColumn="0" w:lastRowFirstColumn="0" w:lastRowLastColumn="0"/>
+        </w:trPr>
+        <w:tc>
+          <w:tcPr>
+            <w:cnfStyle w:val="001000000000" w:firstRow="0" w:lastRow="0" w:firstColumn="1" w:lastColumn="0" w:oddVBand="0" w:evenVBand="0" w:oddHBand="0" w:evenHBand="0" w:firstRowFirstColumn="0" w:firstRowLastColumn="0" w:lastRowFirstColumn="0" w:lastRowLastColumn="0"/>
+            <w:tcW w:w="1658" w:type="dxa"/>
+          </w:tcPr>
+          <w:p>
+            <w:r>
+              <w:t>Helloworld</w:t>
+            </w:r>
+          </w:p>
+        </w:tc>
+        <w:tc>
+          <w:tcPr>
+            <w:tcW w:w="1658" w:type="dxa"/>
+          </w:tcPr>
+          <w:p>
+            <w:pPr>
+              <w:cnfStyle w:val="000000100000" w:firstRow="0" w:lastRow="0" w:firstColumn="0" w:lastColumn="0" w:oddVBand="0" w:evenVBand="0" w:oddHBand="1" w:evenHBand="0" w:firstRowFirstColumn="0" w:firstRowLastColumn="0" w:lastRowFirstColumn="0" w:lastRowLastColumn="0"/>
+            </w:pPr>
+            <w:r>
+              <w:t>2</w:t>
+            </w:r>
+          </w:p>
+        </w:tc>
+        <w:tc>
+          <w:tcPr>
+            <w:tcW w:w="1658" w:type="dxa"/>
+          </w:tcPr>
+          <w:p>
+            <w:pPr>
+              <w:cnfStyle w:val="000000100000" w:firstRow="0" w:lastRow="0" w:firstColumn="0" w:lastColumn="0" w:oddVBand="0" w:evenVBand="0" w:oddHBand="1" w:evenHBand="0" w:firstRowFirstColumn="0" w:firstRowLastColumn="0" w:lastRowFirstColumn="0" w:lastRowLastColumn="0"/>
+            </w:pPr>
+            <w:r>
+              <w:t>1</w:t>
+            </w:r>
+          </w:p>
+        </w:tc>
+        <w:tc>
+          <w:tcPr>
+            <w:tcW w:w="1658" w:type="dxa"/>
+          </w:tcPr>
+          <w:p>
+            <w:pPr>
+              <w:cnfStyle w:val="000000100000" w:firstRow="0" w:lastRow="0" w:firstColumn="0" w:lastColumn="0" w:oddVBand="0" w:evenVBand="0" w:oddHBand="1" w:evenHBand="0" w:firstRowFirstColumn="0" w:firstRowLastColumn="0" w:lastRowFirstColumn="0" w:lastRowLastColumn="0"/>
+            </w:pPr>
+            <w:r>
+              <w:t>0.23</w:t>
+            </w:r>
+          </w:p>
+        </w:tc>
+        <w:tc>
+          <w:tcPr>
+            <w:tcW w:w="1658" w:type="dxa"/>
+          </w:tcPr>
+          <w:p>
+            <w:pPr>
+              <w:cnfStyle w:val="000000100000" w:firstRow="0" w:lastRow="0" w:firstColumn="0" w:lastColumn="0" w:oddVBand="0" w:evenVBand="0" w:oddHBand="1" w:evenHBand="0" w:firstRowFirstColumn="0" w:firstRowLastColumn="0" w:lastRowFirstColumn="0" w:lastRowLastColumn="0"/>
+            </w:pPr>
+            <w:r>
+              <w:t>1.10</w:t>
+            </w:r>
+          </w:p>
+        </w:tc>
+      </w:tr>
+      <w:tr>
+        <w:tc>
+          <w:tcPr>
+            <w:cnfStyle w:val="001000000000" w:firstRow="0" w:lastRow="0" w:firstColumn="1" w:lastColumn="0" w:oddVBand="0" w:evenVBand="0" w:oddHBand="0" w:evenHBand="0" w:firstRowFirstColumn="0" w:firstRowLastColumn="0" w:lastRowFirstColumn="0" w:lastRowLastColumn="0"/>
+            <w:tcW w:w="1658" w:type="dxa"/>
+          </w:tcPr>
+          <w:p>
+            <w:r>
+              <w:t>Modules</w:t>
+            </w:r>
+          </w:p>
+        </w:tc>
+        <w:tc>
+          <w:tcPr>
+            <w:tcW w:w="1658" w:type="dxa"/>
+          </w:tcPr>
+          <w:p>
+            <w:pPr>
+              <w:cnfStyle w:val="000000000000" w:firstRow="0" w:lastRow="0" w:firstColumn="0" w:lastColumn="0" w:oddVBand="0" w:evenVBand="0" w:oddHBand="0" w:evenHBand="0" w:firstRowFirstColumn="0" w:firstRowLastColumn="0" w:lastRowFirstColumn="0" w:lastRowLastColumn="0"/>
+            </w:pPr>
+            <w:r>
+              <w:t>2</w:t>
+            </w:r>
+          </w:p>
+        </w:tc>
+        <w:tc>
+          <w:tcPr>
+            <w:tcW w:w="1658" w:type="dxa"/>
+          </w:tcPr>
+          <w:p>
+            <w:pPr>
+              <w:cnfStyle w:val="000000000000" w:firstRow="0" w:lastRow="0" w:firstColumn="0" w:lastColumn="0" w:oddVBand="0" w:evenVBand="0" w:oddHBand="0" w:evenHBand="0" w:firstRowFirstColumn="0" w:firstRowLastColumn="0" w:lastRowFirstColumn="0" w:lastRowLastColumn="0"/>
+            </w:pPr>
+            <w:r>
+              <w:t>4</w:t>
+            </w:r>
+          </w:p>
+        </w:tc>
+        <w:tc>
+          <w:tcPr>
+            <w:tcW w:w="1658" w:type="dxa"/>
+          </w:tcPr>
+          <w:p>
+            <w:pPr>
+              <w:cnfStyle w:val="000000000000" w:firstRow="0" w:lastRow="0" w:firstColumn="0" w:lastColumn="0" w:oddVBand="0" w:evenVBand="0" w:oddHBand="0" w:evenHBand="0" w:firstRowFirstColumn="0" w:firstRowLastColumn="0" w:lastRowFirstColumn="0" w:lastRowLastColumn="0"/>
+            </w:pPr>
+            <w:r>
+              <w:t>0.01</w:t>
+            </w:r>
+          </w:p>
+        </w:tc>
+        <w:tc>
+          <w:tcPr>
+            <w:tcW w:w="1658" w:type="dxa"/>
+          </w:tcPr>
+          <w:p>
+            <w:pPr>
+              <w:cnfStyle w:val="000000000000" w:firstRow="0" w:lastRow="0" w:firstColumn="0" w:lastColumn="0" w:oddVBand="0" w:evenVBand="0" w:oddHBand="0" w:evenHBand="0" w:firstRowFirstColumn="0" w:firstRowLastColumn="0" w:lastRowFirstColumn="0" w:lastRowLastColumn="0"/>
+            </w:pPr>
+            <w:r>
+              <w:t>1.07</w:t>
+            </w:r>
+          </w:p>
+        </w:tc>
+      </w:tr>
+      <w:tr>
+        <w:trPr>
+          <w:cnfStyle w:val="000000100000" w:firstRow="0" w:lastRow="0" w:firstColumn="0" w:lastColumn="0" w:oddVBand="0" w:evenVBand="0" w:oddHBand="1" w:evenHBand="0" w:firstRowFirstColumn="0" w:firstRowLastColumn="0" w:lastRowFirstColumn="0" w:lastRowLastColumn="0"/>
+        </w:trPr>
+        <w:tc>
+          <w:tcPr>
+            <w:cnfStyle w:val="001000000000" w:firstRow="0" w:lastRow="0" w:firstColumn="1" w:lastColumn="0" w:oddVBand="0" w:evenVBand="0" w:oddHBand="0" w:evenHBand="0" w:firstRowFirstColumn="0" w:firstRowLastColumn="0" w:lastRowFirstColumn="0" w:lastRowLastColumn="0"/>
+            <w:tcW w:w="1658" w:type="dxa"/>
+          </w:tcPr>
+          <w:p>
+            <w:r>
+              <w:t>Coverage</w:t>
+            </w:r>
+          </w:p>
+        </w:tc>
+        <w:tc>
+          <w:tcPr>
+            <w:tcW w:w="1658" w:type="dxa"/>
+          </w:tcPr>
+          <w:p>
+            <w:pPr>
+              <w:cnfStyle w:val="000000100000" w:firstRow="0" w:lastRow="0" w:firstColumn="0" w:lastColumn="0" w:oddVBand="0" w:evenVBand="0" w:oddHBand="1" w:evenHBand="0" w:firstRowFirstColumn="0" w:firstRowLastColumn="0" w:lastRowFirstColumn="0" w:lastRowLastColumn="0"/>
+            </w:pPr>
+            <w:r>
+              <w:t>1</w:t>
+            </w:r>
+          </w:p>
+        </w:tc>
+        <w:tc>
+          <w:tcPr>
+            <w:tcW w:w="1658" w:type="dxa"/>
+          </w:tcPr>
+          <w:p>
+            <w:pPr>
+              <w:cnfStyle w:val="000000100000" w:firstRow="0" w:lastRow="0" w:firstColumn="0" w:lastColumn="0" w:oddVBand="0" w:evenVBand="0" w:oddHBand="1" w:evenHBand="0" w:firstRowFirstColumn="0" w:firstRowLastColumn="0" w:lastRowFirstColumn="0" w:lastRowLastColumn="0"/>
+            </w:pPr>
+            <w:r>
+              <w:t>2</w:t>
+            </w:r>
+          </w:p>
+        </w:tc>
+        <w:tc>
+          <w:tcPr>
+            <w:tcW w:w="1658" w:type="dxa"/>
+          </w:tcPr>
+          <w:p>
+            <w:pPr>
+              <w:cnfStyle w:val="000000100000" w:firstRow="0" w:lastRow="0" w:firstColumn="0" w:lastColumn="0" w:oddVBand="0" w:evenVBand="0" w:oddHBand="1" w:evenHBand="0" w:firstRowFirstColumn="0" w:firstRowLastColumn="0" w:lastRowFirstColumn="0" w:lastRowLastColumn="0"/>
+            </w:pPr>
+            <w:r>
+              <w:t>0.02</w:t>
+            </w:r>
+          </w:p>
+        </w:tc>
+        <w:tc>
+          <w:tcPr>
+            <w:tcW w:w="1658" w:type="dxa"/>
+          </w:tcPr>
+          <w:p>
+            <w:pPr>
+              <w:cnfStyle w:val="000000100000" w:firstRow="0" w:lastRow="0" w:firstColumn="0" w:lastColumn="0" w:oddVBand="0" w:evenVBand="0" w:oddHBand="1" w:evenHBand="0" w:firstRowFirstColumn="0" w:firstRowLastColumn="0" w:lastRowFirstColumn="0" w:lastRowLastColumn="0"/>
+            </w:pPr>
+            <w:r>
+              <w:t>1.09</w:t>
+            </w:r>
+          </w:p>
+        </w:tc>
+      </w:tr>
+      <w:tr>
+        <w:tc>
+          <w:tcPr>
+            <w:cnfStyle w:val="001000000000" w:firstRow="0" w:lastRow="0" w:firstColumn="1" w:lastColumn="0" w:oddVBand="0" w:evenVBand="0" w:oddHBand="0" w:evenHBand="0" w:firstRowFirstColumn="0" w:firstRowLastColumn="0" w:lastRowFirstColumn="0" w:lastRowLastColumn="0"/>
+            <w:tcW w:w="1658" w:type="dxa"/>
+          </w:tcPr>
+          <w:p>
+            <w:r>
+              <w:t>Profiling</w:t>
+            </w:r>
+          </w:p>
+        </w:tc>
+        <w:tc>
+          <w:tcPr>
+            <w:tcW w:w="1658" w:type="dxa"/>
+          </w:tcPr>
+          <w:p>
+            <w:pPr>
+              <w:cnfStyle w:val="000000000000" w:firstRow="0" w:lastRow="0" w:firstColumn="0" w:lastColumn="0" w:oddVBand="0" w:evenVBand="0" w:oddHBand="0" w:evenHBand="0" w:firstRowFirstColumn="0" w:firstRowLastColumn="0" w:lastRowFirstColumn="0" w:lastRowLastColumn="0"/>
+            </w:pPr>
+            <w:r>
+              <w:t>1</w:t>
+            </w:r>
+          </w:p>
+        </w:tc>
+        <w:tc>
+          <w:tcPr>
+            <w:tcW w:w="1658" w:type="dxa"/>
+          </w:tcPr>
+          <w:p>
+            <w:pPr>
+              <w:cnfStyle w:val="000000000000" w:firstRow="0" w:lastRow="0" w:firstColumn="0" w:lastColumn="0" w:oddVBand="0" w:evenVBand="0" w:oddHBand="0" w:evenHBand="0" w:firstRowFirstColumn="0" w:firstRowLastColumn="0" w:lastRowFirstColumn="0" w:lastRowLastColumn="0"/>
+            </w:pPr>
+            <w:r>
+              <w:t>2</w:t>
+            </w:r>
+          </w:p>
+        </w:tc>
+        <w:tc>
+          <w:tcPr>
+            <w:tcW w:w="1658" w:type="dxa"/>
+          </w:tcPr>
+          <w:p>
+            <w:pPr>
+              <w:cnfStyle w:val="000000000000" w:firstRow="0" w:lastRow="0" w:firstColumn="0" w:lastColumn="0" w:oddVBand="0" w:evenVBand="0" w:oddHBand="0" w:evenHBand="0" w:firstRowFirstColumn="0" w:firstRowLastColumn="0" w:lastRowFirstColumn="0" w:lastRowLastColumn="0"/>
+            </w:pPr>
+            <w:r>
+              <w:t>0.01</w:t>
+            </w:r>
+          </w:p>
+        </w:tc>
+        <w:tc>
+          <w:tcPr>
+            <w:tcW w:w="1658" w:type="dxa"/>
+          </w:tcPr>
+          <w:p>
+            <w:pPr>
+              <w:cnfStyle w:val="000000000000" w:firstRow="0" w:lastRow="0" w:firstColumn="0" w:lastColumn="0" w:oddVBand="0" w:evenVBand="0" w:oddHBand="0" w:evenHBand="0" w:firstRowFirstColumn="0" w:firstRowLastColumn="0" w:lastRowFirstColumn="0" w:lastRowLastColumn="0"/>
+            </w:pPr>
+            <w:r>
+              <w:t>1.10</w:t>
+            </w:r>
+          </w:p>
+        </w:tc>
+      </w:tr>
+      <w:tr>
+        <w:trPr>
+          <w:cnfStyle w:val="000000100000" w:firstRow="0" w:lastRow="0" w:firstColumn="0" w:lastColumn="0" w:oddVBand="0" w:evenVBand="0" w:oddHBand="1" w:evenHBand="0" w:firstRowFirstColumn="0" w:firstRowLastColumn="0" w:lastRowFirstColumn="0" w:lastRowLastColumn="0"/>
+        </w:trPr>
+        <w:tc>
+          <w:tcPr>
+            <w:cnfStyle w:val="001000000000" w:firstRow="0" w:lastRow="0" w:firstColumn="1" w:lastColumn="0" w:oddVBand="0" w:evenVBand="0" w:oddHBand="0" w:evenHBand="0" w:firstRowFirstColumn="0" w:firstRowLastColumn="0" w:lastRowFirstColumn="0" w:lastRowLastColumn="0"/>
+            <w:tcW w:w="1658" w:type="dxa"/>
+          </w:tcPr>
+          <w:p>
+            <w:r>
+              <w:t>Singleton</w:t>
+            </w:r>
+          </w:p>
+        </w:tc>
+        <w:tc>
+          <w:tcPr>
+            <w:tcW w:w="1658" w:type="dxa"/>
+          </w:tcPr>
+          <w:p>
+            <w:pPr>
+              <w:cnfStyle w:val="000000100000" w:firstRow="0" w:lastRow="0" w:firstColumn="0" w:lastColumn="0" w:oddVBand="0" w:evenVBand="0" w:oddHBand="1" w:evenHBand="0" w:firstRowFirstColumn="0" w:firstRowLastColumn="0" w:lastRowFirstColumn="0" w:lastRowLastColumn="0"/>
+            </w:pPr>
+            <w:r>
+              <w:t>3</w:t>
+            </w:r>
+          </w:p>
+        </w:tc>
+        <w:tc>
+          <w:tcPr>
+            <w:tcW w:w="1658" w:type="dxa"/>
+          </w:tcPr>
+          <w:p>
+            <w:pPr>
+              <w:cnfStyle w:val="000000100000" w:firstRow="0" w:lastRow="0" w:firstColumn="0" w:lastColumn="0" w:oddVBand="0" w:evenVBand="0" w:oddHBand="1" w:evenHBand="0" w:firstRowFirstColumn="0" w:firstRowLastColumn="0" w:lastRowFirstColumn="0" w:lastRowLastColumn="0"/>
+            </w:pPr>
+            <w:r>
+              <w:t>2</w:t>
+            </w:r>
+          </w:p>
+        </w:tc>
+        <w:tc>
+          <w:tcPr>
+            <w:tcW w:w="1658" w:type="dxa"/>
+          </w:tcPr>
+          <w:p>
+            <w:pPr>
+              <w:cnfStyle w:val="000000100000" w:firstRow="0" w:lastRow="0" w:firstColumn="0" w:lastColumn="0" w:oddVBand="0" w:evenVBand="0" w:oddHBand="1" w:evenHBand="0" w:firstRowFirstColumn="0" w:firstRowLastColumn="0" w:lastRowFirstColumn="0" w:lastRowLastColumn="0"/>
+            </w:pPr>
+            <w:r>
+              <w:t>0.02</w:t>
+            </w:r>
+          </w:p>
+        </w:tc>
+        <w:tc>
+          <w:tcPr>
+            <w:tcW w:w="1658" w:type="dxa"/>
+          </w:tcPr>
+          <w:p>
+            <w:pPr>
+              <w:cnfStyle w:val="000000100000" w:firstRow="0" w:lastRow="0" w:firstColumn="0" w:lastColumn="0" w:oddVBand="0" w:evenVBand="0" w:oddHBand="1" w:evenHBand="0" w:firstRowFirstColumn="0" w:firstRowLastColumn="0" w:lastRowFirstColumn="0" w:lastRowLastColumn="0"/>
+            </w:pPr>
+            <w:r>
+              <w:t>1.07</w:t>
+            </w:r>
+          </w:p>
+        </w:tc>
+      </w:tr>
+      <w:tr>
+        <w:tc>
+          <w:tcPr>
+            <w:cnfStyle w:val="001000000000" w:firstRow="0" w:lastRow="0" w:firstColumn="1" w:lastColumn="0" w:oddVBand="0" w:evenVBand="0" w:oddHBand="0" w:evenHBand="0" w:firstRowFirstColumn="0" w:firstRowLastColumn="0" w:lastRowFirstColumn="0" w:lastRowLastColumn="0"/>
+            <w:tcW w:w="1658" w:type="dxa"/>
+          </w:tcPr>
+          <w:p>
+            <w:pPr>
+              <w:rPr>
+                <w:rFonts w:hint="eastAsia"/>
+              </w:rPr>
+            </w:pPr>
+            <w:r>
+              <w:t>Another_</w:t>
+            </w:r>
+            <w:r>
+              <w:rPr>
+                <w:rFonts w:hint="eastAsia"/>
+              </w:rPr>
+              <w:t>demo</w:t>
+            </w:r>
+          </w:p>
+        </w:tc>
+        <w:tc>
+          <w:tcPr>
+            <w:tcW w:w="1658" w:type="dxa"/>
+          </w:tcPr>
+          <w:p>
+            <w:pPr>
+              <w:cnfStyle w:val="000000000000" w:firstRow="0" w:lastRow="0" w:firstColumn="0" w:lastColumn="0" w:oddVBand="0" w:evenVBand="0" w:oddHBand="0" w:evenHBand="0" w:firstRowFirstColumn="0" w:firstRowLastColumn="0" w:lastRowFirstColumn="0" w:lastRowLastColumn="0"/>
+            </w:pPr>
+            <w:r>
+              <w:t>5</w:t>
+            </w:r>
+          </w:p>
+        </w:tc>
+        <w:tc>
+          <w:tcPr>
+            <w:tcW w:w="1658" w:type="dxa"/>
+          </w:tcPr>
+          <w:p>
+            <w:pPr>
+              <w:cnfStyle w:val="000000000000" w:firstRow="0" w:lastRow="0" w:firstColumn="0" w:lastColumn="0" w:oddVBand="0" w:evenVBand="0" w:oddHBand="0" w:evenHBand="0" w:firstRowFirstColumn="0" w:firstRowLastColumn="0" w:lastRowFirstColumn="0" w:lastRowLastColumn="0"/>
+            </w:pPr>
+            <w:r>
+              <w:t>1</w:t>
+            </w:r>
+          </w:p>
+        </w:tc>
+        <w:tc>
+          <w:tcPr>
+            <w:tcW w:w="1658" w:type="dxa"/>
+          </w:tcPr>
+          <w:p>
+            <w:pPr>
+              <w:cnfStyle w:val="000000000000" w:firstRow="0" w:lastRow="0" w:firstColumn="0" w:lastColumn="0" w:oddVBand="0" w:evenVBand="0" w:oddHBand="0" w:evenHBand="0" w:firstRowFirstColumn="0" w:firstRowLastColumn="0" w:lastRowFirstColumn="0" w:lastRowLastColumn="0"/>
+            </w:pPr>
+            <w:r>
+              <w:t>0.23</w:t>
+            </w:r>
+          </w:p>
+        </w:tc>
+        <w:tc>
+          <w:tcPr>
+            <w:tcW w:w="1658" w:type="dxa"/>
+          </w:tcPr>
+          <w:p>
+            <w:pPr>
+              <w:cnfStyle w:val="000000000000" w:firstRow="0" w:lastRow="0" w:firstColumn="0" w:lastColumn="0" w:oddVBand="0" w:evenVBand="0" w:oddHBand="0" w:evenHBand="0" w:firstRowFirstColumn="0" w:firstRowLastColumn="0" w:lastRowFirstColumn="0" w:lastRowLastColumn="0"/>
+            </w:pPr>
+            <w:r>
+              <w:t>1.09</w:t>
+            </w:r>
+          </w:p>
+        </w:tc>
+      </w:tr>
+    </w:tbl>
+    <w:p>
+      <w:pPr>
+        <w:ind w:firstLine="360"/>
+        <w:rPr>
+          <w:rFonts w:hint="eastAsia"/>
+        </w:rPr>
+      </w:pPr>
     </w:p>
     <w:p>
       <w:pPr>
-        <w:pStyle w:val="a3"/>
-        <w:numPr>
-          <w:ilvl w:val="0"/>
-          <w:numId w:val="1"/>
-        </w:numPr>
-        <w:ind w:firstLineChars="0"/>
-      </w:pPr>
-      <w:r>
-        <w:rPr>
-          <w:rFonts w:hint="eastAsia"/>
-        </w:rPr>
-        <w:t>决定</w:t>
+        <w:pStyle w:val="1"/>
+      </w:pPr>
+      <w:r>
+        <w:t>Decision</w:t>
       </w:r>
     </w:p>
     <w:sectPr>
@@ -1242,14 +1702,15 @@
   <w:abstractNum w:abstractNumId="3">
     <w:nsid w:val="3DBB0283"/>
     <w:multiLevelType w:val="multilevel"/>
-    <w:tmpl w:val="0409001F"/>
+    <w:tmpl w:val="04090025"/>
     <w:lvl w:ilvl="0">
       <w:start w:val="1"/>
       <w:numFmt w:val="decimal"/>
-      <w:lvlText w:val="%1."/>
-      <w:lvlJc w:val="left"/>
-      <w:pPr>
-        <w:ind w:left="425" w:hanging="425"/>
+      <w:pStyle w:val="1"/>
+      <w:lvlText w:val="%1"/>
+      <w:lvlJc w:val="left"/>
+      <w:pPr>
+        <w:ind w:left="432" w:hanging="432"/>
       </w:pPr>
       <w:rPr>
         <w:rFonts w:hint="default"/>
@@ -1258,73 +1719,81 @@
     <w:lvl w:ilvl="1">
       <w:start w:val="1"/>
       <w:numFmt w:val="decimal"/>
-      <w:lvlText w:val="%1.%2."/>
-      <w:lvlJc w:val="left"/>
-      <w:pPr>
-        <w:ind w:left="567" w:hanging="567"/>
+      <w:pStyle w:val="2"/>
+      <w:lvlText w:val="%1.%2"/>
+      <w:lvlJc w:val="left"/>
+      <w:pPr>
+        <w:ind w:left="576" w:hanging="576"/>
       </w:pPr>
     </w:lvl>
     <w:lvl w:ilvl="2">
       <w:start w:val="1"/>
       <w:numFmt w:val="decimal"/>
-      <w:lvlText w:val="%1.%2.%3."/>
-      <w:lvlJc w:val="left"/>
-      <w:pPr>
-        <w:ind w:left="709" w:hanging="709"/>
+      <w:pStyle w:val="3"/>
+      <w:lvlText w:val="%1.%2.%3"/>
+      <w:lvlJc w:val="left"/>
+      <w:pPr>
+        <w:ind w:left="720" w:hanging="720"/>
       </w:pPr>
     </w:lvl>
     <w:lvl w:ilvl="3">
       <w:start w:val="1"/>
       <w:numFmt w:val="decimal"/>
-      <w:lvlText w:val="%1.%2.%3.%4."/>
-      <w:lvlJc w:val="left"/>
-      <w:pPr>
-        <w:ind w:left="851" w:hanging="851"/>
+      <w:pStyle w:val="4"/>
+      <w:lvlText w:val="%1.%2.%3.%4"/>
+      <w:lvlJc w:val="left"/>
+      <w:pPr>
+        <w:ind w:left="864" w:hanging="864"/>
       </w:pPr>
     </w:lvl>
     <w:lvl w:ilvl="4">
       <w:start w:val="1"/>
       <w:numFmt w:val="decimal"/>
-      <w:lvlText w:val="%1.%2.%3.%4.%5."/>
-      <w:lvlJc w:val="left"/>
-      <w:pPr>
-        <w:ind w:left="992" w:hanging="992"/>
+      <w:pStyle w:val="5"/>
+      <w:lvlText w:val="%1.%2.%3.%4.%5"/>
+      <w:lvlJc w:val="left"/>
+      <w:pPr>
+        <w:ind w:left="1008" w:hanging="1008"/>
       </w:pPr>
     </w:lvl>
     <w:lvl w:ilvl="5">
       <w:start w:val="1"/>
       <w:numFmt w:val="decimal"/>
-      <w:lvlText w:val="%1.%2.%3.%4.%5.%6."/>
-      <w:lvlJc w:val="left"/>
-      <w:pPr>
-        <w:ind w:left="1134" w:hanging="1134"/>
+      <w:pStyle w:val="6"/>
+      <w:lvlText w:val="%1.%2.%3.%4.%5.%6"/>
+      <w:lvlJc w:val="left"/>
+      <w:pPr>
+        <w:ind w:left="1152" w:hanging="1152"/>
       </w:pPr>
     </w:lvl>
     <w:lvl w:ilvl="6">
       <w:start w:val="1"/>
       <w:numFmt w:val="decimal"/>
-      <w:lvlText w:val="%1.%2.%3.%4.%5.%6.%7."/>
-      <w:lvlJc w:val="left"/>
-      <w:pPr>
-        <w:ind w:left="1276" w:hanging="1276"/>
+      <w:pStyle w:val="7"/>
+      <w:lvlText w:val="%1.%2.%3.%4.%5.%6.%7"/>
+      <w:lvlJc w:val="left"/>
+      <w:pPr>
+        <w:ind w:left="1296" w:hanging="1296"/>
       </w:pPr>
     </w:lvl>
     <w:lvl w:ilvl="7">
       <w:start w:val="1"/>
       <w:numFmt w:val="decimal"/>
-      <w:lvlText w:val="%1.%2.%3.%4.%5.%6.%7.%8."/>
-      <w:lvlJc w:val="left"/>
-      <w:pPr>
-        <w:ind w:left="1418" w:hanging="1418"/>
+      <w:pStyle w:val="8"/>
+      <w:lvlText w:val="%1.%2.%3.%4.%5.%6.%7.%8"/>
+      <w:lvlJc w:val="left"/>
+      <w:pPr>
+        <w:ind w:left="1440" w:hanging="1440"/>
       </w:pPr>
     </w:lvl>
     <w:lvl w:ilvl="8">
       <w:start w:val="1"/>
       <w:numFmt w:val="decimal"/>
-      <w:lvlText w:val="%1.%2.%3.%4.%5.%6.%7.%8.%9."/>
-      <w:lvlJc w:val="left"/>
-      <w:pPr>
-        <w:ind w:left="1559" w:hanging="1559"/>
+      <w:pStyle w:val="9"/>
+      <w:lvlText w:val="%1.%2.%3.%4.%5.%6.%7.%8.%9"/>
+      <w:lvlJc w:val="left"/>
+      <w:pPr>
+        <w:ind w:left="1584" w:hanging="1584"/>
       </w:pPr>
     </w:lvl>
   </w:abstractNum>
@@ -1928,6 +2397,239 @@
       <w:jc w:val="both"/>
     </w:pPr>
   </w:style>
+  <w:style w:type="paragraph" w:styleId="1">
+    <w:name w:val="heading 1"/>
+    <w:basedOn w:val="a"/>
+    <w:next w:val="a"/>
+    <w:link w:val="10"/>
+    <w:uiPriority w:val="9"/>
+    <w:qFormat/>
+    <w:rsid w:val="00D941CE"/>
+    <w:pPr>
+      <w:keepNext/>
+      <w:keepLines/>
+      <w:numPr>
+        <w:numId w:val="1"/>
+      </w:numPr>
+      <w:spacing w:before="340" w:after="330" w:line="578" w:lineRule="auto"/>
+      <w:outlineLvl w:val="0"/>
+    </w:pPr>
+    <w:rPr>
+      <w:b/>
+      <w:bCs/>
+      <w:kern w:val="44"/>
+      <w:sz w:val="44"/>
+      <w:szCs w:val="44"/>
+    </w:rPr>
+  </w:style>
+  <w:style w:type="paragraph" w:styleId="2">
+    <w:name w:val="heading 2"/>
+    <w:basedOn w:val="a"/>
+    <w:next w:val="a"/>
+    <w:link w:val="20"/>
+    <w:uiPriority w:val="9"/>
+    <w:unhideWhenUsed/>
+    <w:qFormat/>
+    <w:rsid w:val="00D941CE"/>
+    <w:pPr>
+      <w:keepNext/>
+      <w:keepLines/>
+      <w:numPr>
+        <w:ilvl w:val="1"/>
+        <w:numId w:val="1"/>
+      </w:numPr>
+      <w:spacing w:before="260" w:after="260" w:line="416" w:lineRule="auto"/>
+      <w:outlineLvl w:val="1"/>
+    </w:pPr>
+    <w:rPr>
+      <w:rFonts w:asciiTheme="majorHAnsi" w:eastAsiaTheme="majorEastAsia" w:hAnsiTheme="majorHAnsi" w:cstheme="majorBidi"/>
+      <w:b/>
+      <w:bCs/>
+      <w:sz w:val="32"/>
+      <w:szCs w:val="32"/>
+    </w:rPr>
+  </w:style>
+  <w:style w:type="paragraph" w:styleId="3">
+    <w:name w:val="heading 3"/>
+    <w:basedOn w:val="a"/>
+    <w:next w:val="a"/>
+    <w:link w:val="30"/>
+    <w:uiPriority w:val="9"/>
+    <w:unhideWhenUsed/>
+    <w:qFormat/>
+    <w:rsid w:val="00D941CE"/>
+    <w:pPr>
+      <w:keepNext/>
+      <w:keepLines/>
+      <w:numPr>
+        <w:ilvl w:val="2"/>
+        <w:numId w:val="1"/>
+      </w:numPr>
+      <w:spacing w:before="260" w:after="260" w:line="416" w:lineRule="auto"/>
+      <w:outlineLvl w:val="2"/>
+    </w:pPr>
+    <w:rPr>
+      <w:b/>
+      <w:bCs/>
+      <w:sz w:val="32"/>
+      <w:szCs w:val="32"/>
+    </w:rPr>
+  </w:style>
+  <w:style w:type="paragraph" w:styleId="4">
+    <w:name w:val="heading 4"/>
+    <w:basedOn w:val="a"/>
+    <w:next w:val="a"/>
+    <w:link w:val="40"/>
+    <w:uiPriority w:val="9"/>
+    <w:unhideWhenUsed/>
+    <w:qFormat/>
+    <w:rsid w:val="00D941CE"/>
+    <w:pPr>
+      <w:keepNext/>
+      <w:keepLines/>
+      <w:numPr>
+        <w:ilvl w:val="3"/>
+        <w:numId w:val="1"/>
+      </w:numPr>
+      <w:spacing w:before="280" w:after="290" w:line="376" w:lineRule="auto"/>
+      <w:outlineLvl w:val="3"/>
+    </w:pPr>
+    <w:rPr>
+      <w:rFonts w:asciiTheme="majorHAnsi" w:eastAsiaTheme="majorEastAsia" w:hAnsiTheme="majorHAnsi" w:cstheme="majorBidi"/>
+      <w:b/>
+      <w:bCs/>
+      <w:sz w:val="28"/>
+      <w:szCs w:val="28"/>
+    </w:rPr>
+  </w:style>
+  <w:style w:type="paragraph" w:styleId="5">
+    <w:name w:val="heading 5"/>
+    <w:basedOn w:val="a"/>
+    <w:next w:val="a"/>
+    <w:link w:val="50"/>
+    <w:uiPriority w:val="9"/>
+    <w:semiHidden/>
+    <w:unhideWhenUsed/>
+    <w:qFormat/>
+    <w:rsid w:val="00D941CE"/>
+    <w:pPr>
+      <w:keepNext/>
+      <w:keepLines/>
+      <w:numPr>
+        <w:ilvl w:val="4"/>
+        <w:numId w:val="1"/>
+      </w:numPr>
+      <w:spacing w:before="280" w:after="290" w:line="376" w:lineRule="auto"/>
+      <w:outlineLvl w:val="4"/>
+    </w:pPr>
+    <w:rPr>
+      <w:b/>
+      <w:bCs/>
+      <w:sz w:val="28"/>
+      <w:szCs w:val="28"/>
+    </w:rPr>
+  </w:style>
+  <w:style w:type="paragraph" w:styleId="6">
+    <w:name w:val="heading 6"/>
+    <w:basedOn w:val="a"/>
+    <w:next w:val="a"/>
+    <w:link w:val="60"/>
+    <w:uiPriority w:val="9"/>
+    <w:semiHidden/>
+    <w:unhideWhenUsed/>
+    <w:qFormat/>
+    <w:rsid w:val="00D941CE"/>
+    <w:pPr>
+      <w:keepNext/>
+      <w:keepLines/>
+      <w:numPr>
+        <w:ilvl w:val="5"/>
+        <w:numId w:val="1"/>
+      </w:numPr>
+      <w:spacing w:before="240" w:after="64" w:line="320" w:lineRule="auto"/>
+      <w:outlineLvl w:val="5"/>
+    </w:pPr>
+    <w:rPr>
+      <w:rFonts w:asciiTheme="majorHAnsi" w:eastAsiaTheme="majorEastAsia" w:hAnsiTheme="majorHAnsi" w:cstheme="majorBidi"/>
+      <w:b/>
+      <w:bCs/>
+    </w:rPr>
+  </w:style>
+  <w:style w:type="paragraph" w:styleId="7">
+    <w:name w:val="heading 7"/>
+    <w:basedOn w:val="a"/>
+    <w:next w:val="a"/>
+    <w:link w:val="70"/>
+    <w:uiPriority w:val="9"/>
+    <w:semiHidden/>
+    <w:unhideWhenUsed/>
+    <w:qFormat/>
+    <w:rsid w:val="00D941CE"/>
+    <w:pPr>
+      <w:keepNext/>
+      <w:keepLines/>
+      <w:numPr>
+        <w:ilvl w:val="6"/>
+        <w:numId w:val="1"/>
+      </w:numPr>
+      <w:spacing w:before="240" w:after="64" w:line="320" w:lineRule="auto"/>
+      <w:outlineLvl w:val="6"/>
+    </w:pPr>
+    <w:rPr>
+      <w:b/>
+      <w:bCs/>
+    </w:rPr>
+  </w:style>
+  <w:style w:type="paragraph" w:styleId="8">
+    <w:name w:val="heading 8"/>
+    <w:basedOn w:val="a"/>
+    <w:next w:val="a"/>
+    <w:link w:val="80"/>
+    <w:uiPriority w:val="9"/>
+    <w:semiHidden/>
+    <w:unhideWhenUsed/>
+    <w:qFormat/>
+    <w:rsid w:val="00D941CE"/>
+    <w:pPr>
+      <w:keepNext/>
+      <w:keepLines/>
+      <w:numPr>
+        <w:ilvl w:val="7"/>
+        <w:numId w:val="1"/>
+      </w:numPr>
+      <w:spacing w:before="240" w:after="64" w:line="320" w:lineRule="auto"/>
+      <w:outlineLvl w:val="7"/>
+    </w:pPr>
+    <w:rPr>
+      <w:rFonts w:asciiTheme="majorHAnsi" w:eastAsiaTheme="majorEastAsia" w:hAnsiTheme="majorHAnsi" w:cstheme="majorBidi"/>
+    </w:rPr>
+  </w:style>
+  <w:style w:type="paragraph" w:styleId="9">
+    <w:name w:val="heading 9"/>
+    <w:basedOn w:val="a"/>
+    <w:next w:val="a"/>
+    <w:link w:val="90"/>
+    <w:uiPriority w:val="9"/>
+    <w:semiHidden/>
+    <w:unhideWhenUsed/>
+    <w:qFormat/>
+    <w:rsid w:val="00D941CE"/>
+    <w:pPr>
+      <w:keepNext/>
+      <w:keepLines/>
+      <w:numPr>
+        <w:ilvl w:val="8"/>
+        <w:numId w:val="1"/>
+      </w:numPr>
+      <w:spacing w:before="240" w:after="64" w:line="320" w:lineRule="auto"/>
+      <w:outlineLvl w:val="8"/>
+    </w:pPr>
+    <w:rPr>
+      <w:rFonts w:asciiTheme="majorHAnsi" w:eastAsiaTheme="majorEastAsia" w:hAnsiTheme="majorHAnsi" w:cstheme="majorBidi"/>
+      <w:sz w:val="21"/>
+      <w:szCs w:val="21"/>
+    </w:rPr>
+  </w:style>
   <w:style w:type="character" w:default="1" w:styleId="a0">
     <w:name w:val="Default Paragraph Font"/>
     <w:uiPriority w:val="1"/>
@@ -1975,6 +2677,772 @@
       <w:color w:val="0563C1" w:themeColor="hyperlink"/>
       <w:u w:val="single"/>
     </w:rPr>
+  </w:style>
+  <w:style w:type="character" w:customStyle="1" w:styleId="10">
+    <w:name w:val="标题 1字符"/>
+    <w:basedOn w:val="a0"/>
+    <w:link w:val="1"/>
+    <w:uiPriority w:val="9"/>
+    <w:rsid w:val="00D941CE"/>
+    <w:rPr>
+      <w:b/>
+      <w:bCs/>
+      <w:kern w:val="44"/>
+      <w:sz w:val="44"/>
+      <w:szCs w:val="44"/>
+    </w:rPr>
+  </w:style>
+  <w:style w:type="character" w:customStyle="1" w:styleId="20">
+    <w:name w:val="标题 2字符"/>
+    <w:basedOn w:val="a0"/>
+    <w:link w:val="2"/>
+    <w:uiPriority w:val="9"/>
+    <w:rsid w:val="00D941CE"/>
+    <w:rPr>
+      <w:rFonts w:asciiTheme="majorHAnsi" w:eastAsiaTheme="majorEastAsia" w:hAnsiTheme="majorHAnsi" w:cstheme="majorBidi"/>
+      <w:b/>
+      <w:bCs/>
+      <w:sz w:val="32"/>
+      <w:szCs w:val="32"/>
+    </w:rPr>
+  </w:style>
+  <w:style w:type="character" w:customStyle="1" w:styleId="30">
+    <w:name w:val="标题 3字符"/>
+    <w:basedOn w:val="a0"/>
+    <w:link w:val="3"/>
+    <w:uiPriority w:val="9"/>
+    <w:rsid w:val="00D941CE"/>
+    <w:rPr>
+      <w:b/>
+      <w:bCs/>
+      <w:sz w:val="32"/>
+      <w:szCs w:val="32"/>
+    </w:rPr>
+  </w:style>
+  <w:style w:type="character" w:customStyle="1" w:styleId="40">
+    <w:name w:val="标题 4字符"/>
+    <w:basedOn w:val="a0"/>
+    <w:link w:val="4"/>
+    <w:uiPriority w:val="9"/>
+    <w:rsid w:val="00D941CE"/>
+    <w:rPr>
+      <w:rFonts w:asciiTheme="majorHAnsi" w:eastAsiaTheme="majorEastAsia" w:hAnsiTheme="majorHAnsi" w:cstheme="majorBidi"/>
+      <w:b/>
+      <w:bCs/>
+      <w:sz w:val="28"/>
+      <w:szCs w:val="28"/>
+    </w:rPr>
+  </w:style>
+  <w:style w:type="character" w:customStyle="1" w:styleId="50">
+    <w:name w:val="标题 5字符"/>
+    <w:basedOn w:val="a0"/>
+    <w:link w:val="5"/>
+    <w:uiPriority w:val="9"/>
+    <w:semiHidden/>
+    <w:rsid w:val="00D941CE"/>
+    <w:rPr>
+      <w:b/>
+      <w:bCs/>
+      <w:sz w:val="28"/>
+      <w:szCs w:val="28"/>
+    </w:rPr>
+  </w:style>
+  <w:style w:type="character" w:customStyle="1" w:styleId="60">
+    <w:name w:val="标题 6字符"/>
+    <w:basedOn w:val="a0"/>
+    <w:link w:val="6"/>
+    <w:uiPriority w:val="9"/>
+    <w:semiHidden/>
+    <w:rsid w:val="00D941CE"/>
+    <w:rPr>
+      <w:rFonts w:asciiTheme="majorHAnsi" w:eastAsiaTheme="majorEastAsia" w:hAnsiTheme="majorHAnsi" w:cstheme="majorBidi"/>
+      <w:b/>
+      <w:bCs/>
+    </w:rPr>
+  </w:style>
+  <w:style w:type="character" w:customStyle="1" w:styleId="70">
+    <w:name w:val="标题 7字符"/>
+    <w:basedOn w:val="a0"/>
+    <w:link w:val="7"/>
+    <w:uiPriority w:val="9"/>
+    <w:semiHidden/>
+    <w:rsid w:val="00D941CE"/>
+    <w:rPr>
+      <w:b/>
+      <w:bCs/>
+    </w:rPr>
+  </w:style>
+  <w:style w:type="character" w:customStyle="1" w:styleId="80">
+    <w:name w:val="标题 8字符"/>
+    <w:basedOn w:val="a0"/>
+    <w:link w:val="8"/>
+    <w:uiPriority w:val="9"/>
+    <w:semiHidden/>
+    <w:rsid w:val="00D941CE"/>
+    <w:rPr>
+      <w:rFonts w:asciiTheme="majorHAnsi" w:eastAsiaTheme="majorEastAsia" w:hAnsiTheme="majorHAnsi" w:cstheme="majorBidi"/>
+    </w:rPr>
+  </w:style>
+  <w:style w:type="character" w:customStyle="1" w:styleId="90">
+    <w:name w:val="标题 9字符"/>
+    <w:basedOn w:val="a0"/>
+    <w:link w:val="9"/>
+    <w:uiPriority w:val="9"/>
+    <w:semiHidden/>
+    <w:rsid w:val="00D941CE"/>
+    <w:rPr>
+      <w:rFonts w:asciiTheme="majorHAnsi" w:eastAsiaTheme="majorEastAsia" w:hAnsiTheme="majorHAnsi" w:cstheme="majorBidi"/>
+      <w:sz w:val="21"/>
+      <w:szCs w:val="21"/>
+    </w:rPr>
+  </w:style>
+  <w:style w:type="table" w:styleId="a5">
+    <w:name w:val="Table Grid"/>
+    <w:basedOn w:val="a1"/>
+    <w:uiPriority w:val="39"/>
+    <w:rsid w:val="00266523"/>
+    <w:tblPr>
+      <w:tblInd w:w="0" w:type="dxa"/>
+      <w:tblBorders>
+        <w:top w:val="single" w:sz="4" w:space="0" w:color="auto"/>
+        <w:left w:val="single" w:sz="4" w:space="0" w:color="auto"/>
+        <w:bottom w:val="single" w:sz="4" w:space="0" w:color="auto"/>
+        <w:right w:val="single" w:sz="4" w:space="0" w:color="auto"/>
+        <w:insideH w:val="single" w:sz="4" w:space="0" w:color="auto"/>
+        <w:insideV w:val="single" w:sz="4" w:space="0" w:color="auto"/>
+      </w:tblBorders>
+      <w:tblCellMar>
+        <w:top w:w="0" w:type="dxa"/>
+        <w:left w:w="108" w:type="dxa"/>
+        <w:bottom w:w="0" w:type="dxa"/>
+        <w:right w:w="108" w:type="dxa"/>
+      </w:tblCellMar>
+    </w:tblPr>
+  </w:style>
+  <w:style w:type="table" w:styleId="31">
+    <w:name w:val="Grid Table 3"/>
+    <w:basedOn w:val="a1"/>
+    <w:uiPriority w:val="48"/>
+    <w:rsid w:val="005A4E10"/>
+    <w:tblPr>
+      <w:tblStyleRowBandSize w:val="1"/>
+      <w:tblStyleColBandSize w:val="1"/>
+      <w:tblInd w:w="0" w:type="dxa"/>
+      <w:tblBorders>
+        <w:top w:val="single" w:sz="4" w:space="0" w:color="666666" w:themeColor="text1" w:themeTint="99"/>
+        <w:left w:val="single" w:sz="4" w:space="0" w:color="666666" w:themeColor="text1" w:themeTint="99"/>
+        <w:bottom w:val="single" w:sz="4" w:space="0" w:color="666666" w:themeColor="text1" w:themeTint="99"/>
+        <w:right w:val="single" w:sz="4" w:space="0" w:color="666666" w:themeColor="text1" w:themeTint="99"/>
+        <w:insideH w:val="single" w:sz="4" w:space="0" w:color="666666" w:themeColor="text1" w:themeTint="99"/>
+        <w:insideV w:val="single" w:sz="4" w:space="0" w:color="666666" w:themeColor="text1" w:themeTint="99"/>
+      </w:tblBorders>
+      <w:tblCellMar>
+        <w:top w:w="0" w:type="dxa"/>
+        <w:left w:w="108" w:type="dxa"/>
+        <w:bottom w:w="0" w:type="dxa"/>
+        <w:right w:w="108" w:type="dxa"/>
+      </w:tblCellMar>
+    </w:tblPr>
+    <w:tblStylePr w:type="firstRow">
+      <w:rPr>
+        <w:b/>
+        <w:bCs/>
+      </w:rPr>
+      <w:tblPr/>
+      <w:tcPr>
+        <w:tcBorders>
+          <w:top w:val="nil"/>
+          <w:left w:val="nil"/>
+          <w:right w:val="nil"/>
+          <w:insideH w:val="nil"/>
+          <w:insideV w:val="nil"/>
+        </w:tcBorders>
+        <w:shd w:val="clear" w:color="auto" w:fill="FFFFFF" w:themeFill="background1"/>
+      </w:tcPr>
+    </w:tblStylePr>
+    <w:tblStylePr w:type="lastRow">
+      <w:rPr>
+        <w:b/>
+        <w:bCs/>
+      </w:rPr>
+      <w:tblPr/>
+      <w:tcPr>
+        <w:tcBorders>
+          <w:left w:val="nil"/>
+          <w:bottom w:val="nil"/>
+          <w:right w:val="nil"/>
+          <w:insideH w:val="nil"/>
+          <w:insideV w:val="nil"/>
+        </w:tcBorders>
+        <w:shd w:val="clear" w:color="auto" w:fill="FFFFFF" w:themeFill="background1"/>
+      </w:tcPr>
+    </w:tblStylePr>
+    <w:tblStylePr w:type="firstCol">
+      <w:pPr>
+        <w:jc w:val="right"/>
+      </w:pPr>
+      <w:rPr>
+        <w:i/>
+        <w:iCs/>
+      </w:rPr>
+      <w:tblPr/>
+      <w:tcPr>
+        <w:tcBorders>
+          <w:top w:val="nil"/>
+          <w:left w:val="nil"/>
+          <w:bottom w:val="nil"/>
+          <w:insideH w:val="nil"/>
+          <w:insideV w:val="nil"/>
+        </w:tcBorders>
+        <w:shd w:val="clear" w:color="auto" w:fill="FFFFFF" w:themeFill="background1"/>
+      </w:tcPr>
+    </w:tblStylePr>
+    <w:tblStylePr w:type="lastCol">
+      <w:rPr>
+        <w:i/>
+        <w:iCs/>
+      </w:rPr>
+      <w:tblPr/>
+      <w:tcPr>
+        <w:tcBorders>
+          <w:top w:val="nil"/>
+          <w:bottom w:val="nil"/>
+          <w:right w:val="nil"/>
+          <w:insideH w:val="nil"/>
+          <w:insideV w:val="nil"/>
+        </w:tcBorders>
+        <w:shd w:val="clear" w:color="auto" w:fill="FFFFFF" w:themeFill="background1"/>
+      </w:tcPr>
+    </w:tblStylePr>
+    <w:tblStylePr w:type="band1Vert">
+      <w:tblPr/>
+      <w:tcPr>
+        <w:shd w:val="clear" w:color="auto" w:fill="CCCCCC" w:themeFill="text1" w:themeFillTint="33"/>
+      </w:tcPr>
+    </w:tblStylePr>
+    <w:tblStylePr w:type="band1Horz">
+      <w:tblPr/>
+      <w:tcPr>
+        <w:shd w:val="clear" w:color="auto" w:fill="CCCCCC" w:themeFill="text1" w:themeFillTint="33"/>
+      </w:tcPr>
+    </w:tblStylePr>
+    <w:tblStylePr w:type="neCell">
+      <w:tblPr/>
+      <w:tcPr>
+        <w:tcBorders>
+          <w:bottom w:val="single" w:sz="4" w:space="0" w:color="666666" w:themeColor="text1" w:themeTint="99"/>
+        </w:tcBorders>
+      </w:tcPr>
+    </w:tblStylePr>
+    <w:tblStylePr w:type="nwCell">
+      <w:tblPr/>
+      <w:tcPr>
+        <w:tcBorders>
+          <w:bottom w:val="single" w:sz="4" w:space="0" w:color="666666" w:themeColor="text1" w:themeTint="99"/>
+        </w:tcBorders>
+      </w:tcPr>
+    </w:tblStylePr>
+    <w:tblStylePr w:type="seCell">
+      <w:tblPr/>
+      <w:tcPr>
+        <w:tcBorders>
+          <w:top w:val="single" w:sz="4" w:space="0" w:color="666666" w:themeColor="text1" w:themeTint="99"/>
+        </w:tcBorders>
+      </w:tcPr>
+    </w:tblStylePr>
+    <w:tblStylePr w:type="swCell">
+      <w:tblPr/>
+      <w:tcPr>
+        <w:tcBorders>
+          <w:top w:val="single" w:sz="4" w:space="0" w:color="666666" w:themeColor="text1" w:themeTint="99"/>
+        </w:tcBorders>
+      </w:tcPr>
+    </w:tblStylePr>
+  </w:style>
+  <w:style w:type="table" w:styleId="5-2">
+    <w:name w:val="Grid Table 5 Dark Accent 2"/>
+    <w:basedOn w:val="a1"/>
+    <w:uiPriority w:val="50"/>
+    <w:rsid w:val="005A4E10"/>
+    <w:tblPr>
+      <w:tblStyleRowBandSize w:val="1"/>
+      <w:tblStyleColBandSize w:val="1"/>
+      <w:tblInd w:w="0" w:type="dxa"/>
+      <w:tblBorders>
+        <w:top w:val="single" w:sz="4" w:space="0" w:color="FFFFFF" w:themeColor="background1"/>
+        <w:left w:val="single" w:sz="4" w:space="0" w:color="FFFFFF" w:themeColor="background1"/>
+        <w:bottom w:val="single" w:sz="4" w:space="0" w:color="FFFFFF" w:themeColor="background1"/>
+        <w:right w:val="single" w:sz="4" w:space="0" w:color="FFFFFF" w:themeColor="background1"/>
+        <w:insideH w:val="single" w:sz="4" w:space="0" w:color="FFFFFF" w:themeColor="background1"/>
+        <w:insideV w:val="single" w:sz="4" w:space="0" w:color="FFFFFF" w:themeColor="background1"/>
+      </w:tblBorders>
+      <w:tblCellMar>
+        <w:top w:w="0" w:type="dxa"/>
+        <w:left w:w="108" w:type="dxa"/>
+        <w:bottom w:w="0" w:type="dxa"/>
+        <w:right w:w="108" w:type="dxa"/>
+      </w:tblCellMar>
+    </w:tblPr>
+    <w:tcPr>
+      <w:shd w:val="clear" w:color="auto" w:fill="FBE4D5" w:themeFill="accent2" w:themeFillTint="33"/>
+    </w:tcPr>
+    <w:tblStylePr w:type="firstRow">
+      <w:rPr>
+        <w:b/>
+        <w:bCs/>
+        <w:color w:val="FFFFFF" w:themeColor="background1"/>
+      </w:rPr>
+      <w:tblPr/>
+      <w:tcPr>
+        <w:tcBorders>
+          <w:top w:val="single" w:sz="4" w:space="0" w:color="FFFFFF" w:themeColor="background1"/>
+          <w:left w:val="single" w:sz="4" w:space="0" w:color="FFFFFF" w:themeColor="background1"/>
+          <w:right w:val="single" w:sz="4" w:space="0" w:color="FFFFFF" w:themeColor="background1"/>
+          <w:insideH w:val="nil"/>
+          <w:insideV w:val="nil"/>
+        </w:tcBorders>
+        <w:shd w:val="clear" w:color="auto" w:fill="ED7D31" w:themeFill="accent2"/>
+      </w:tcPr>
+    </w:tblStylePr>
+    <w:tblStylePr w:type="lastRow">
+      <w:rPr>
+        <w:b/>
+        <w:bCs/>
+        <w:color w:val="FFFFFF" w:themeColor="background1"/>
+      </w:rPr>
+      <w:tblPr/>
+      <w:tcPr>
+        <w:tcBorders>
+          <w:left w:val="single" w:sz="4" w:space="0" w:color="FFFFFF" w:themeColor="background1"/>
+          <w:bottom w:val="single" w:sz="4" w:space="0" w:color="FFFFFF" w:themeColor="background1"/>
+          <w:right w:val="single" w:sz="4" w:space="0" w:color="FFFFFF" w:themeColor="background1"/>
+          <w:insideH w:val="nil"/>
+          <w:insideV w:val="nil"/>
+        </w:tcBorders>
+        <w:shd w:val="clear" w:color="auto" w:fill="ED7D31" w:themeFill="accent2"/>
+      </w:tcPr>
+    </w:tblStylePr>
+    <w:tblStylePr w:type="firstCol">
+      <w:rPr>
+        <w:b/>
+        <w:bCs/>
+        <w:color w:val="FFFFFF" w:themeColor="background1"/>
+      </w:rPr>
+      <w:tblPr/>
+      <w:tcPr>
+        <w:tcBorders>
+          <w:top w:val="single" w:sz="4" w:space="0" w:color="FFFFFF" w:themeColor="background1"/>
+          <w:left w:val="single" w:sz="4" w:space="0" w:color="FFFFFF" w:themeColor="background1"/>
+          <w:bottom w:val="single" w:sz="4" w:space="0" w:color="FFFFFF" w:themeColor="background1"/>
+          <w:insideV w:val="nil"/>
+        </w:tcBorders>
+        <w:shd w:val="clear" w:color="auto" w:fill="ED7D31" w:themeFill="accent2"/>
+      </w:tcPr>
+    </w:tblStylePr>
+    <w:tblStylePr w:type="lastCol">
+      <w:rPr>
+        <w:b/>
+        <w:bCs/>
+        <w:color w:val="FFFFFF" w:themeColor="background1"/>
+      </w:rPr>
+      <w:tblPr/>
+      <w:tcPr>
+        <w:tcBorders>
+          <w:top w:val="single" w:sz="4" w:space="0" w:color="FFFFFF" w:themeColor="background1"/>
+          <w:bottom w:val="single" w:sz="4" w:space="0" w:color="FFFFFF" w:themeColor="background1"/>
+          <w:right w:val="single" w:sz="4" w:space="0" w:color="FFFFFF" w:themeColor="background1"/>
+          <w:insideV w:val="nil"/>
+        </w:tcBorders>
+        <w:shd w:val="clear" w:color="auto" w:fill="ED7D31" w:themeFill="accent2"/>
+      </w:tcPr>
+    </w:tblStylePr>
+    <w:tblStylePr w:type="band1Vert">
+      <w:tblPr/>
+      <w:tcPr>
+        <w:shd w:val="clear" w:color="auto" w:fill="F7CAAC" w:themeFill="accent2" w:themeFillTint="66"/>
+      </w:tcPr>
+    </w:tblStylePr>
+    <w:tblStylePr w:type="band1Horz">
+      <w:tblPr/>
+      <w:tcPr>
+        <w:shd w:val="clear" w:color="auto" w:fill="F7CAAC" w:themeFill="accent2" w:themeFillTint="66"/>
+      </w:tcPr>
+    </w:tblStylePr>
+  </w:style>
+  <w:style w:type="table" w:styleId="5-1">
+    <w:name w:val="List Table 5 Dark Accent 1"/>
+    <w:basedOn w:val="a1"/>
+    <w:uiPriority w:val="50"/>
+    <w:rsid w:val="005A4E10"/>
+    <w:rPr>
+      <w:color w:val="FFFFFF" w:themeColor="background1"/>
+    </w:rPr>
+    <w:tblPr>
+      <w:tblStyleRowBandSize w:val="1"/>
+      <w:tblStyleColBandSize w:val="1"/>
+      <w:tblInd w:w="0" w:type="dxa"/>
+      <w:tblBorders>
+        <w:top w:val="single" w:sz="24" w:space="0" w:color="5B9BD5" w:themeColor="accent1"/>
+        <w:left w:val="single" w:sz="24" w:space="0" w:color="5B9BD5" w:themeColor="accent1"/>
+        <w:bottom w:val="single" w:sz="24" w:space="0" w:color="5B9BD5" w:themeColor="accent1"/>
+        <w:right w:val="single" w:sz="24" w:space="0" w:color="5B9BD5" w:themeColor="accent1"/>
+      </w:tblBorders>
+      <w:tblCellMar>
+        <w:top w:w="0" w:type="dxa"/>
+        <w:left w:w="108" w:type="dxa"/>
+        <w:bottom w:w="0" w:type="dxa"/>
+        <w:right w:w="108" w:type="dxa"/>
+      </w:tblCellMar>
+    </w:tblPr>
+    <w:tcPr>
+      <w:shd w:val="clear" w:color="auto" w:fill="5B9BD5" w:themeFill="accent1"/>
+    </w:tcPr>
+    <w:tblStylePr w:type="firstRow">
+      <w:rPr>
+        <w:b/>
+        <w:bCs/>
+      </w:rPr>
+      <w:tblPr/>
+      <w:tcPr>
+        <w:tcBorders>
+          <w:bottom w:val="single" w:sz="18" w:space="0" w:color="FFFFFF" w:themeColor="background1"/>
+        </w:tcBorders>
+      </w:tcPr>
+    </w:tblStylePr>
+    <w:tblStylePr w:type="lastRow">
+      <w:rPr>
+        <w:b/>
+        <w:bCs/>
+      </w:rPr>
+      <w:tblPr/>
+      <w:tcPr>
+        <w:tcBorders>
+          <w:top w:val="single" w:sz="4" w:space="0" w:color="FFFFFF" w:themeColor="background1"/>
+        </w:tcBorders>
+      </w:tcPr>
+    </w:tblStylePr>
+    <w:tblStylePr w:type="firstCol">
+      <w:rPr>
+        <w:b/>
+        <w:bCs/>
+      </w:rPr>
+      <w:tblPr/>
+      <w:tcPr>
+        <w:tcBorders>
+          <w:right w:val="single" w:sz="4" w:space="0" w:color="FFFFFF" w:themeColor="background1"/>
+        </w:tcBorders>
+      </w:tcPr>
+    </w:tblStylePr>
+    <w:tblStylePr w:type="lastCol">
+      <w:rPr>
+        <w:b/>
+        <w:bCs/>
+      </w:rPr>
+      <w:tblPr/>
+      <w:tcPr>
+        <w:tcBorders>
+          <w:left w:val="single" w:sz="4" w:space="0" w:color="FFFFFF" w:themeColor="background1"/>
+        </w:tcBorders>
+      </w:tcPr>
+    </w:tblStylePr>
+    <w:tblStylePr w:type="band1Vert">
+      <w:tblPr/>
+      <w:tcPr>
+        <w:tcBorders>
+          <w:left w:val="single" w:sz="4" w:space="0" w:color="FFFFFF" w:themeColor="background1"/>
+          <w:right w:val="single" w:sz="4" w:space="0" w:color="FFFFFF" w:themeColor="background1"/>
+        </w:tcBorders>
+      </w:tcPr>
+    </w:tblStylePr>
+    <w:tblStylePr w:type="band2Vert">
+      <w:tblPr/>
+      <w:tcPr>
+        <w:tcBorders>
+          <w:left w:val="single" w:sz="4" w:space="0" w:color="FFFFFF" w:themeColor="background1"/>
+          <w:right w:val="single" w:sz="4" w:space="0" w:color="FFFFFF" w:themeColor="background1"/>
+        </w:tcBorders>
+      </w:tcPr>
+    </w:tblStylePr>
+    <w:tblStylePr w:type="band1Horz">
+      <w:tblPr/>
+      <w:tcPr>
+        <w:tcBorders>
+          <w:top w:val="single" w:sz="4" w:space="0" w:color="FFFFFF" w:themeColor="background1"/>
+          <w:bottom w:val="single" w:sz="4" w:space="0" w:color="FFFFFF" w:themeColor="background1"/>
+        </w:tcBorders>
+      </w:tcPr>
+    </w:tblStylePr>
+    <w:tblStylePr w:type="neCell">
+      <w:tblPr/>
+      <w:tcPr>
+        <w:tcBorders>
+          <w:left w:val="nil"/>
+        </w:tcBorders>
+      </w:tcPr>
+    </w:tblStylePr>
+    <w:tblStylePr w:type="nwCell">
+      <w:tblPr/>
+      <w:tcPr>
+        <w:tcBorders>
+          <w:right w:val="nil"/>
+        </w:tcBorders>
+      </w:tcPr>
+    </w:tblStylePr>
+    <w:tblStylePr w:type="seCell">
+      <w:tblPr/>
+      <w:tcPr>
+        <w:tcBorders>
+          <w:top w:val="nil"/>
+          <w:left w:val="nil"/>
+        </w:tcBorders>
+      </w:tcPr>
+    </w:tblStylePr>
+    <w:tblStylePr w:type="swCell">
+      <w:tblPr/>
+      <w:tcPr>
+        <w:tcBorders>
+          <w:top w:val="nil"/>
+          <w:right w:val="nil"/>
+        </w:tcBorders>
+      </w:tcPr>
+    </w:tblStylePr>
+  </w:style>
+  <w:style w:type="table" w:styleId="7-4">
+    <w:name w:val="List Table 7 Colorful Accent 4"/>
+    <w:basedOn w:val="a1"/>
+    <w:uiPriority w:val="52"/>
+    <w:rsid w:val="005A4E10"/>
+    <w:rPr>
+      <w:color w:val="BF8F00" w:themeColor="accent4" w:themeShade="BF"/>
+    </w:rPr>
+    <w:tblPr>
+      <w:tblStyleRowBandSize w:val="1"/>
+      <w:tblStyleColBandSize w:val="1"/>
+      <w:tblInd w:w="0" w:type="dxa"/>
+      <w:tblCellMar>
+        <w:top w:w="0" w:type="dxa"/>
+        <w:left w:w="108" w:type="dxa"/>
+        <w:bottom w:w="0" w:type="dxa"/>
+        <w:right w:w="108" w:type="dxa"/>
+      </w:tblCellMar>
+    </w:tblPr>
+    <w:tblStylePr w:type="firstRow">
+      <w:rPr>
+        <w:rFonts w:asciiTheme="majorHAnsi" w:eastAsiaTheme="majorEastAsia" w:hAnsiTheme="majorHAnsi" w:cstheme="majorBidi"/>
+        <w:i/>
+        <w:iCs/>
+        <w:sz w:val="26"/>
+      </w:rPr>
+      <w:tblPr/>
+      <w:tcPr>
+        <w:tcBorders>
+          <w:bottom w:val="single" w:sz="4" w:space="0" w:color="FFC000" w:themeColor="accent4"/>
+        </w:tcBorders>
+        <w:shd w:val="clear" w:color="auto" w:fill="FFFFFF" w:themeFill="background1"/>
+      </w:tcPr>
+    </w:tblStylePr>
+    <w:tblStylePr w:type="lastRow">
+      <w:rPr>
+        <w:rFonts w:asciiTheme="majorHAnsi" w:eastAsiaTheme="majorEastAsia" w:hAnsiTheme="majorHAnsi" w:cstheme="majorBidi"/>
+        <w:i/>
+        <w:iCs/>
+        <w:sz w:val="26"/>
+      </w:rPr>
+      <w:tblPr/>
+      <w:tcPr>
+        <w:tcBorders>
+          <w:top w:val="single" w:sz="4" w:space="0" w:color="FFC000" w:themeColor="accent4"/>
+        </w:tcBorders>
+        <w:shd w:val="clear" w:color="auto" w:fill="FFFFFF" w:themeFill="background1"/>
+      </w:tcPr>
+    </w:tblStylePr>
+    <w:tblStylePr w:type="firstCol">
+      <w:pPr>
+        <w:jc w:val="right"/>
+      </w:pPr>
+      <w:rPr>
+        <w:rFonts w:asciiTheme="majorHAnsi" w:eastAsiaTheme="majorEastAsia" w:hAnsiTheme="majorHAnsi" w:cstheme="majorBidi"/>
+        <w:i/>
+        <w:iCs/>
+        <w:sz w:val="26"/>
+      </w:rPr>
+      <w:tblPr/>
+      <w:tcPr>
+        <w:tcBorders>
+          <w:right w:val="single" w:sz="4" w:space="0" w:color="FFC000" w:themeColor="accent4"/>
+        </w:tcBorders>
+        <w:shd w:val="clear" w:color="auto" w:fill="FFFFFF" w:themeFill="background1"/>
+      </w:tcPr>
+    </w:tblStylePr>
+    <w:tblStylePr w:type="lastCol">
+      <w:rPr>
+        <w:rFonts w:asciiTheme="majorHAnsi" w:eastAsiaTheme="majorEastAsia" w:hAnsiTheme="majorHAnsi" w:cstheme="majorBidi"/>
+        <w:i/>
+        <w:iCs/>
+        <w:sz w:val="26"/>
+      </w:rPr>
+      <w:tblPr/>
+      <w:tcPr>
+        <w:tcBorders>
+          <w:left w:val="single" w:sz="4" w:space="0" w:color="FFC000" w:themeColor="accent4"/>
+        </w:tcBorders>
+        <w:shd w:val="clear" w:color="auto" w:fill="FFFFFF" w:themeFill="background1"/>
+      </w:tcPr>
+    </w:tblStylePr>
+    <w:tblStylePr w:type="band1Vert">
+      <w:tblPr/>
+      <w:tcPr>
+        <w:shd w:val="clear" w:color="auto" w:fill="FFF2CC" w:themeFill="accent4" w:themeFillTint="33"/>
+      </w:tcPr>
+    </w:tblStylePr>
+    <w:tblStylePr w:type="band1Horz">
+      <w:tblPr/>
+      <w:tcPr>
+        <w:shd w:val="clear" w:color="auto" w:fill="FFF2CC" w:themeFill="accent4" w:themeFillTint="33"/>
+      </w:tcPr>
+    </w:tblStylePr>
+    <w:tblStylePr w:type="neCell">
+      <w:tblPr/>
+      <w:tcPr>
+        <w:tcBorders>
+          <w:left w:val="nil"/>
+        </w:tcBorders>
+      </w:tcPr>
+    </w:tblStylePr>
+    <w:tblStylePr w:type="nwCell">
+      <w:tblPr/>
+      <w:tcPr>
+        <w:tcBorders>
+          <w:right w:val="nil"/>
+        </w:tcBorders>
+      </w:tcPr>
+    </w:tblStylePr>
+    <w:tblStylePr w:type="seCell">
+      <w:tblPr/>
+      <w:tcPr>
+        <w:tcBorders>
+          <w:left w:val="nil"/>
+        </w:tcBorders>
+      </w:tcPr>
+    </w:tblStylePr>
+    <w:tblStylePr w:type="swCell">
+      <w:tblPr/>
+      <w:tcPr>
+        <w:tcBorders>
+          <w:right w:val="nil"/>
+        </w:tcBorders>
+      </w:tcPr>
+    </w:tblStylePr>
+  </w:style>
+  <w:style w:type="table" w:styleId="5-10">
+    <w:name w:val="Grid Table 5 Dark Accent 1"/>
+    <w:basedOn w:val="a1"/>
+    <w:uiPriority w:val="50"/>
+    <w:rsid w:val="005A4E10"/>
+    <w:tblPr>
+      <w:tblStyleRowBandSize w:val="1"/>
+      <w:tblStyleColBandSize w:val="1"/>
+      <w:tblInd w:w="0" w:type="dxa"/>
+      <w:tblBorders>
+        <w:top w:val="single" w:sz="4" w:space="0" w:color="FFFFFF" w:themeColor="background1"/>
+        <w:left w:val="single" w:sz="4" w:space="0" w:color="FFFFFF" w:themeColor="background1"/>
+        <w:bottom w:val="single" w:sz="4" w:space="0" w:color="FFFFFF" w:themeColor="background1"/>
+        <w:right w:val="single" w:sz="4" w:space="0" w:color="FFFFFF" w:themeColor="background1"/>
+        <w:insideH w:val="single" w:sz="4" w:space="0" w:color="FFFFFF" w:themeColor="background1"/>
+        <w:insideV w:val="single" w:sz="4" w:space="0" w:color="FFFFFF" w:themeColor="background1"/>
+      </w:tblBorders>
+      <w:tblCellMar>
+        <w:top w:w="0" w:type="dxa"/>
+        <w:left w:w="108" w:type="dxa"/>
+        <w:bottom w:w="0" w:type="dxa"/>
+        <w:right w:w="108" w:type="dxa"/>
+      </w:tblCellMar>
+    </w:tblPr>
+    <w:tcPr>
+      <w:shd w:val="clear" w:color="auto" w:fill="DEEAF6" w:themeFill="accent1" w:themeFillTint="33"/>
+    </w:tcPr>
+    <w:tblStylePr w:type="firstRow">
+      <w:rPr>
+        <w:b/>
+        <w:bCs/>
+        <w:color w:val="FFFFFF" w:themeColor="background1"/>
+      </w:rPr>
+      <w:tblPr/>
+      <w:tcPr>
+        <w:tcBorders>
+          <w:top w:val="single" w:sz="4" w:space="0" w:color="FFFFFF" w:themeColor="background1"/>
+          <w:left w:val="single" w:sz="4" w:space="0" w:color="FFFFFF" w:themeColor="background1"/>
+          <w:right w:val="single" w:sz="4" w:space="0" w:color="FFFFFF" w:themeColor="background1"/>
+          <w:insideH w:val="nil"/>
+          <w:insideV w:val="nil"/>
+        </w:tcBorders>
+        <w:shd w:val="clear" w:color="auto" w:fill="5B9BD5" w:themeFill="accent1"/>
+      </w:tcPr>
+    </w:tblStylePr>
+    <w:tblStylePr w:type="lastRow">
+      <w:rPr>
+        <w:b/>
+        <w:bCs/>
+        <w:color w:val="FFFFFF" w:themeColor="background1"/>
+      </w:rPr>
+      <w:tblPr/>
+      <w:tcPr>
+        <w:tcBorders>
+          <w:left w:val="single" w:sz="4" w:space="0" w:color="FFFFFF" w:themeColor="background1"/>
+          <w:bottom w:val="single" w:sz="4" w:space="0" w:color="FFFFFF" w:themeColor="background1"/>
+          <w:right w:val="single" w:sz="4" w:space="0" w:color="FFFFFF" w:themeColor="background1"/>
+          <w:insideH w:val="nil"/>
+          <w:insideV w:val="nil"/>
+        </w:tcBorders>
+        <w:shd w:val="clear" w:color="auto" w:fill="5B9BD5" w:themeFill="accent1"/>
+      </w:tcPr>
+    </w:tblStylePr>
+    <w:tblStylePr w:type="firstCol">
+      <w:rPr>
+        <w:b/>
+        <w:bCs/>
+        <w:color w:val="FFFFFF" w:themeColor="background1"/>
+      </w:rPr>
+      <w:tblPr/>
+      <w:tcPr>
+        <w:tcBorders>
+          <w:top w:val="single" w:sz="4" w:space="0" w:color="FFFFFF" w:themeColor="background1"/>
+          <w:left w:val="single" w:sz="4" w:space="0" w:color="FFFFFF" w:themeColor="background1"/>
+          <w:bottom w:val="single" w:sz="4" w:space="0" w:color="FFFFFF" w:themeColor="background1"/>
+          <w:insideV w:val="nil"/>
+        </w:tcBorders>
+        <w:shd w:val="clear" w:color="auto" w:fill="5B9BD5" w:themeFill="accent1"/>
+      </w:tcPr>
+    </w:tblStylePr>
+    <w:tblStylePr w:type="lastCol">
+      <w:rPr>
+        <w:b/>
+        <w:bCs/>
+        <w:color w:val="FFFFFF" w:themeColor="background1"/>
+      </w:rPr>
+      <w:tblPr/>
+      <w:tcPr>
+        <w:tcBorders>
+          <w:top w:val="single" w:sz="4" w:space="0" w:color="FFFFFF" w:themeColor="background1"/>
+          <w:bottom w:val="single" w:sz="4" w:space="0" w:color="FFFFFF" w:themeColor="background1"/>
+          <w:right w:val="single" w:sz="4" w:space="0" w:color="FFFFFF" w:themeColor="background1"/>
+          <w:insideV w:val="nil"/>
+        </w:tcBorders>
+        <w:shd w:val="clear" w:color="auto" w:fill="5B9BD5" w:themeFill="accent1"/>
+      </w:tcPr>
+    </w:tblStylePr>
+    <w:tblStylePr w:type="band1Vert">
+      <w:tblPr/>
+      <w:tcPr>
+        <w:shd w:val="clear" w:color="auto" w:fill="BDD6EE" w:themeFill="accent1" w:themeFillTint="66"/>
+      </w:tcPr>
+    </w:tblStylePr>
+    <w:tblStylePr w:type="band1Horz">
+      <w:tblPr/>
+      <w:tcPr>
+        <w:shd w:val="clear" w:color="auto" w:fill="BDD6EE" w:themeFill="accent1" w:themeFillTint="66"/>
+      </w:tcPr>
+    </w:tblStylePr>
   </w:style>
 </w:styles>
 </file>

</xml_diff>